<commit_message>
tables with merged cells
</commit_message>
<xml_diff>
--- a/test/browser/test.docx
+++ b/test/browser/test.docx
@@ -14,11 +14,20 @@
       </w:pPr>
       <w:r>
         <w:rPr>
-          <w:rFonts w:ascii="仿宋_GB2312" w:eastAsia="仿宋_GB2312" w:hAnsi="宋体" w:hint="eastAsia"/>
+          <w:rFonts w:ascii="华文彩云" w:eastAsia="华文彩云" w:hAnsi="宋体" w:hint="eastAsia"/>
           <w:sz w:val="18"/>
           <w:szCs w:val="18"/>
         </w:rPr>
-        <w:t>根据</w:t>
+        <w:t>根据保险</w:t>
+      </w:r>
+      <w:r>
+        <w:rPr>
+          <w:rFonts w:ascii="仿宋_GB2312" w:eastAsia="仿宋_GB2312" w:hAnsi="宋体" w:hint="eastAsia"/>
+          <w:b/>
+          <w:sz w:val="36"/>
+          <w:szCs w:val="36"/>
+        </w:rPr>
+        <w:t>行业业务发展要求</w:t>
       </w:r>
       <w:r>
         <w:rPr>
@@ -26,631 +35,12 @@
           <w:sz w:val="18"/>
           <w:szCs w:val="18"/>
         </w:rPr>
-        <w:t>根据根据根据根据根据根据根据根据根据根据</w:t>
+        <w:t>，制订本标准。</w:t>
       </w:r>
-      <w:r>
-        <w:rPr>
-          <w:rFonts w:ascii="仿宋_GB2312" w:eastAsia="仿宋_GB2312" w:hAnsi="宋体" w:hint="eastAsia"/>
-          <w:sz w:val="18"/>
-          <w:szCs w:val="18"/>
-        </w:rPr>
-        <w:t>。</w:t>
-      </w:r>
-    </w:p>
-    <w:p>
-      <w:pPr>
-        <w:ind w:firstLineChars="200" w:firstLine="360"/>
-        <w:contextualSpacing/>
-        <w:rPr>
-          <w:rFonts w:ascii="仿宋_GB2312" w:eastAsia="仿宋_GB2312" w:hAnsi="宋体"/>
-          <w:sz w:val="18"/>
-          <w:szCs w:val="18"/>
-        </w:rPr>
-      </w:pPr>
-      <w:r>
-        <w:rPr>
-          <w:rFonts w:ascii="仿宋_GB2312" w:eastAsia="仿宋_GB2312" w:hAnsi="宋体" w:hint="eastAsia"/>
-          <w:sz w:val="18"/>
-          <w:szCs w:val="18"/>
-        </w:rPr>
-        <w:t>根据根据根据根据根据根据根据根据根据根据根据根据根据根据根据根据根据根据根据根据根据根据根据根据根据根据根据根据根据根据根据根据根据根据根据根据根据根据根据根据根据根据根据根据根据</w:t>
-      </w:r>
-      <w:r>
-        <w:rPr>
-          <w:rFonts w:ascii="仿宋_GB2312" w:eastAsia="仿宋_GB2312" w:hAnsi="宋体"/>
-          <w:sz w:val="18"/>
-          <w:szCs w:val="18"/>
-        </w:rPr>
-        <w:t>。</w:t>
-      </w:r>
-    </w:p>
-    <w:p>
-      <w:pPr>
-        <w:ind w:firstLineChars="200" w:firstLine="360"/>
-        <w:contextualSpacing/>
-        <w:rPr>
-          <w:rFonts w:ascii="仿宋_GB2312" w:eastAsia="仿宋_GB2312" w:hAnsi="宋体"/>
-          <w:sz w:val="18"/>
-          <w:szCs w:val="18"/>
-        </w:rPr>
-      </w:pPr>
-      <w:r>
-        <w:rPr>
-          <w:rFonts w:ascii="仿宋_GB2312" w:eastAsia="仿宋_GB2312" w:hAnsi="宋体" w:hint="eastAsia"/>
-          <w:sz w:val="18"/>
-          <w:szCs w:val="18"/>
-        </w:rPr>
-        <w:t>根据根据根据根据根据根据根据根据根据根据根据根据根据根据根据根据根据根据根据根据根据根据根据根据根据根据根据根据根据根据根据根据根据根据根据根据根据根据根据根据根据根据根据根据</w:t>
-      </w:r>
-      <w:r>
-        <w:rPr>
-          <w:rFonts w:ascii="仿宋_GB2312" w:eastAsia="仿宋_GB2312" w:hAnsi="宋体" w:hint="eastAsia"/>
-          <w:sz w:val="18"/>
-          <w:szCs w:val="18"/>
-        </w:rPr>
-        <w:t>。</w:t>
-      </w:r>
-    </w:p>
-    <w:p>
-      <w:pPr>
-        <w:ind w:firstLineChars="200" w:firstLine="360"/>
-        <w:contextualSpacing/>
-        <w:rPr>
-          <w:rFonts w:ascii="仿宋_GB2312" w:eastAsia="仿宋_GB2312" w:hAnsi="宋体"/>
-          <w:sz w:val="18"/>
-          <w:szCs w:val="18"/>
-        </w:rPr>
-      </w:pPr>
-      <w:r>
-        <w:rPr>
-          <w:rFonts w:ascii="仿宋_GB2312" w:eastAsia="仿宋_GB2312" w:hAnsi="宋体" w:hint="eastAsia"/>
-          <w:sz w:val="18"/>
-          <w:szCs w:val="18"/>
-        </w:rPr>
-        <w:t>根据根据根据根据根据根据根据根据根据根据根据根据根据根据根据根据根据根据根据根据根据根据根据根据根据根据根据根据根据根据根据根据根据根据根据根据根据根据根据根据根据根据根据根据根据根据根据根据根据根据根据根据根据根据根据根据根据根据根据根据根据根据根据根据根据根据根据根据根据</w:t>
-      </w:r>
-      <w:r>
-        <w:rPr>
-          <w:rFonts w:ascii="仿宋_GB2312" w:eastAsia="仿宋_GB2312" w:hAnsi="宋体" w:hint="eastAsia"/>
-          <w:sz w:val="18"/>
-          <w:szCs w:val="18"/>
-        </w:rPr>
-        <w:t>。</w:t>
-      </w:r>
-    </w:p>
-    <w:p>
-      <w:pPr>
-        <w:spacing w:line="240" w:lineRule="exact"/>
-        <w:ind w:firstLineChars="200" w:firstLine="360"/>
-        <w:contextualSpacing/>
-        <w:rPr>
-          <w:rFonts w:ascii="仿宋_GB2312" w:eastAsia="仿宋_GB2312" w:hAnsi="宋体"/>
-          <w:sz w:val="18"/>
-          <w:szCs w:val="18"/>
-        </w:rPr>
-      </w:pPr>
-    </w:p>
-    <w:p>
-      <w:pPr>
-        <w:contextualSpacing/>
-        <w:rPr>
-          <w:rFonts w:ascii="仿宋_GB2312" w:eastAsia="仿宋_GB2312" w:hAnsi="宋体"/>
-          <w:sz w:val="18"/>
-          <w:szCs w:val="18"/>
-        </w:rPr>
-      </w:pPr>
-      <w:r>
-        <w:rPr>
-          <w:rFonts w:ascii="仿宋_GB2312" w:eastAsia="仿宋_GB2312" w:hAnsi="宋体"/>
-          <w:sz w:val="18"/>
-          <w:szCs w:val="18"/>
-        </w:rPr>
-        <w:t xml:space="preserve">1 </w:t>
-      </w:r>
-      <w:r>
-        <w:rPr>
-          <w:rFonts w:ascii="仿宋_GB2312" w:eastAsia="仿宋_GB2312" w:hAnsi="宋体" w:hint="eastAsia"/>
-          <w:sz w:val="18"/>
-          <w:szCs w:val="18"/>
-        </w:rPr>
-        <w:t>根据</w:t>
-      </w:r>
-    </w:p>
-    <w:p>
-      <w:pPr>
-        <w:ind w:firstLineChars="200" w:firstLine="360"/>
-        <w:contextualSpacing/>
-        <w:rPr>
-          <w:rFonts w:ascii="仿宋_GB2312" w:eastAsia="仿宋_GB2312" w:hAnsi="宋体"/>
-          <w:sz w:val="18"/>
-          <w:szCs w:val="18"/>
-        </w:rPr>
-      </w:pPr>
-      <w:r>
-        <w:rPr>
-          <w:rFonts w:ascii="仿宋_GB2312" w:eastAsia="仿宋_GB2312" w:hAnsi="宋体" w:hint="eastAsia"/>
-          <w:sz w:val="18"/>
-          <w:szCs w:val="18"/>
-        </w:rPr>
-        <w:t>根据根据根据根据根据根据根据根据根据根据根据根据根据根据根据根据</w:t>
-      </w:r>
-      <w:r>
-        <w:rPr>
-          <w:rFonts w:ascii="仿宋_GB2312" w:eastAsia="仿宋_GB2312" w:hAnsi="宋体" w:hint="eastAsia"/>
-          <w:sz w:val="18"/>
-          <w:szCs w:val="18"/>
-        </w:rPr>
-        <w:t>。</w:t>
-      </w:r>
-    </w:p>
-    <w:p>
-      <w:pPr>
-        <w:spacing w:line="240" w:lineRule="exact"/>
-        <w:ind w:firstLineChars="200" w:firstLine="360"/>
-        <w:contextualSpacing/>
-        <w:rPr>
-          <w:rFonts w:ascii="仿宋_GB2312" w:eastAsia="仿宋_GB2312" w:hAnsi="宋体"/>
-          <w:sz w:val="18"/>
-          <w:szCs w:val="18"/>
-        </w:rPr>
-      </w:pPr>
-    </w:p>
-    <w:p>
-      <w:pPr>
-        <w:contextualSpacing/>
-        <w:rPr>
-          <w:rFonts w:ascii="仿宋_GB2312" w:eastAsia="仿宋_GB2312" w:hAnsi="宋体"/>
-          <w:sz w:val="18"/>
-          <w:szCs w:val="18"/>
-        </w:rPr>
-      </w:pPr>
-      <w:r>
-        <w:rPr>
-          <w:rFonts w:ascii="仿宋_GB2312" w:eastAsia="仿宋_GB2312" w:hAnsi="宋体"/>
-          <w:sz w:val="18"/>
-          <w:szCs w:val="18"/>
-        </w:rPr>
-        <w:t xml:space="preserve">2 </w:t>
-      </w:r>
-      <w:r>
-        <w:rPr>
-          <w:rFonts w:ascii="仿宋_GB2312" w:eastAsia="仿宋_GB2312" w:hAnsi="宋体" w:hint="eastAsia"/>
-          <w:sz w:val="18"/>
-          <w:szCs w:val="18"/>
-        </w:rPr>
-        <w:t>根据</w:t>
-      </w:r>
-    </w:p>
-    <w:p>
-      <w:pPr>
-        <w:ind w:firstLineChars="200" w:firstLine="360"/>
-        <w:contextualSpacing/>
-        <w:rPr>
-          <w:rFonts w:ascii="仿宋_GB2312" w:eastAsia="仿宋_GB2312" w:hAnsi="宋体"/>
-          <w:sz w:val="18"/>
-          <w:szCs w:val="18"/>
-        </w:rPr>
-      </w:pPr>
-      <w:r>
-        <w:rPr>
-          <w:rFonts w:ascii="仿宋_GB2312" w:eastAsia="仿宋_GB2312" w:hAnsi="宋体" w:hint="eastAsia"/>
-          <w:sz w:val="18"/>
-          <w:szCs w:val="18"/>
-        </w:rPr>
-        <w:t>根据</w:t>
-      </w:r>
-      <w:r>
-        <w:rPr>
-          <w:rFonts w:ascii="仿宋_GB2312" w:eastAsia="仿宋_GB2312" w:hAnsi="宋体"/>
-          <w:sz w:val="18"/>
-          <w:szCs w:val="18"/>
-        </w:rPr>
-        <w:t>。</w:t>
-      </w:r>
-    </w:p>
-    <w:p>
-      <w:pPr>
-        <w:ind w:firstLineChars="200" w:firstLine="360"/>
-        <w:contextualSpacing/>
-        <w:rPr>
-          <w:rFonts w:ascii="仿宋_GB2312" w:eastAsia="仿宋_GB2312" w:hAnsi="宋体"/>
-          <w:sz w:val="18"/>
-          <w:szCs w:val="18"/>
-        </w:rPr>
-      </w:pPr>
-      <w:r>
-        <w:rPr>
-          <w:rFonts w:ascii="仿宋_GB2312" w:eastAsia="仿宋_GB2312" w:hAnsi="宋体"/>
-          <w:sz w:val="18"/>
-          <w:szCs w:val="18"/>
-        </w:rPr>
-        <w:t xml:space="preserve">2.1 </w:t>
-      </w:r>
-      <w:r>
-        <w:rPr>
-          <w:rFonts w:ascii="仿宋_GB2312" w:eastAsia="仿宋_GB2312" w:hAnsi="宋体" w:hint="eastAsia"/>
-          <w:sz w:val="18"/>
-          <w:szCs w:val="18"/>
-        </w:rPr>
-        <w:t>根据</w:t>
-      </w:r>
-      <w:r>
-        <w:rPr>
-          <w:rFonts w:ascii="仿宋_GB2312" w:eastAsia="仿宋_GB2312" w:hAnsi="宋体" w:hint="eastAsia"/>
-          <w:sz w:val="18"/>
-          <w:szCs w:val="18"/>
-        </w:rPr>
-        <w:t>。</w:t>
-      </w:r>
-    </w:p>
-    <w:p>
-      <w:pPr>
-        <w:ind w:firstLineChars="200" w:firstLine="360"/>
-        <w:contextualSpacing/>
-        <w:rPr>
-          <w:rFonts w:ascii="仿宋_GB2312" w:eastAsia="仿宋_GB2312" w:hAnsi="宋体"/>
-          <w:sz w:val="18"/>
-          <w:szCs w:val="18"/>
-        </w:rPr>
-      </w:pPr>
-      <w:r>
-        <w:rPr>
-          <w:rFonts w:ascii="仿宋_GB2312" w:eastAsia="仿宋_GB2312" w:hAnsi="宋体"/>
-          <w:sz w:val="18"/>
-          <w:szCs w:val="18"/>
-        </w:rPr>
-        <w:t>2.</w:t>
-      </w:r>
-      <w:r>
-        <w:rPr>
-          <w:rFonts w:ascii="仿宋_GB2312" w:eastAsia="仿宋_GB2312" w:hAnsi="宋体" w:hint="eastAsia"/>
-          <w:sz w:val="18"/>
-          <w:szCs w:val="18"/>
-        </w:rPr>
-        <w:t>2</w:t>
-      </w:r>
-      <w:r>
-        <w:rPr>
-          <w:rFonts w:ascii="仿宋_GB2312" w:eastAsia="仿宋_GB2312" w:hAnsi="宋体"/>
-          <w:sz w:val="18"/>
-          <w:szCs w:val="18"/>
-        </w:rPr>
-        <w:t xml:space="preserve"> </w:t>
-      </w:r>
-      <w:r>
-        <w:rPr>
-          <w:rFonts w:ascii="仿宋_GB2312" w:eastAsia="仿宋_GB2312" w:hAnsi="宋体" w:hint="eastAsia"/>
-          <w:sz w:val="18"/>
-          <w:szCs w:val="18"/>
-        </w:rPr>
-        <w:t>根据</w:t>
-      </w:r>
-      <w:r>
-        <w:rPr>
-          <w:rFonts w:ascii="仿宋_GB2312" w:eastAsia="仿宋_GB2312" w:hAnsi="宋体" w:hint="eastAsia"/>
-          <w:sz w:val="18"/>
-          <w:szCs w:val="18"/>
-        </w:rPr>
-        <w:t>。</w:t>
-      </w:r>
-    </w:p>
-    <w:p>
-      <w:pPr>
-        <w:ind w:firstLineChars="200" w:firstLine="360"/>
-        <w:contextualSpacing/>
-        <w:rPr>
-          <w:rFonts w:ascii="仿宋_GB2312" w:eastAsia="仿宋_GB2312" w:hAnsi="宋体"/>
-          <w:sz w:val="18"/>
-          <w:szCs w:val="18"/>
-        </w:rPr>
-      </w:pPr>
-      <w:r>
-        <w:rPr>
-          <w:rFonts w:ascii="仿宋_GB2312" w:eastAsia="仿宋_GB2312" w:hAnsi="宋体"/>
-          <w:sz w:val="18"/>
-          <w:szCs w:val="18"/>
-        </w:rPr>
-        <w:t>2.</w:t>
-      </w:r>
-      <w:r>
-        <w:rPr>
-          <w:rFonts w:ascii="仿宋_GB2312" w:eastAsia="仿宋_GB2312" w:hAnsi="宋体" w:hint="eastAsia"/>
-          <w:sz w:val="18"/>
-          <w:szCs w:val="18"/>
-        </w:rPr>
-        <w:t>3</w:t>
-      </w:r>
-      <w:r>
-        <w:rPr>
-          <w:rFonts w:ascii="仿宋_GB2312" w:eastAsia="仿宋_GB2312" w:hAnsi="宋体"/>
-          <w:sz w:val="18"/>
-          <w:szCs w:val="18"/>
-        </w:rPr>
-        <w:t xml:space="preserve"> </w:t>
-      </w:r>
-      <w:r>
-        <w:rPr>
-          <w:rFonts w:ascii="仿宋_GB2312" w:eastAsia="仿宋_GB2312" w:hAnsi="宋体" w:hint="eastAsia"/>
-          <w:sz w:val="18"/>
-          <w:szCs w:val="18"/>
-        </w:rPr>
-        <w:t>身</w:t>
-      </w:r>
-      <w:r>
-        <w:rPr>
-          <w:rFonts w:ascii="仿宋_GB2312" w:eastAsia="仿宋_GB2312" w:hAnsi="宋体" w:hint="eastAsia"/>
-          <w:sz w:val="18"/>
-          <w:szCs w:val="18"/>
-        </w:rPr>
-        <w:t>根据</w:t>
-      </w:r>
-      <w:r>
-        <w:rPr>
-          <w:rFonts w:ascii="仿宋_GB2312" w:eastAsia="仿宋_GB2312" w:hAnsi="宋体" w:hint="eastAsia"/>
-          <w:sz w:val="18"/>
-          <w:szCs w:val="18"/>
-        </w:rPr>
-        <w:t>。</w:t>
-      </w:r>
-    </w:p>
-    <w:p>
-      <w:pPr>
-        <w:spacing w:line="240" w:lineRule="exact"/>
-        <w:ind w:firstLineChars="200" w:firstLine="360"/>
-        <w:contextualSpacing/>
-        <w:rPr>
-          <w:rFonts w:ascii="仿宋_GB2312" w:eastAsia="仿宋_GB2312" w:hAnsi="宋体"/>
-          <w:sz w:val="18"/>
-          <w:szCs w:val="18"/>
-        </w:rPr>
-      </w:pPr>
-    </w:p>
-    <w:p>
-      <w:pPr>
-        <w:contextualSpacing/>
-        <w:rPr>
-          <w:rFonts w:ascii="仿宋_GB2312" w:eastAsia="仿宋_GB2312" w:hAnsi="宋体"/>
-          <w:sz w:val="18"/>
-          <w:szCs w:val="18"/>
-        </w:rPr>
-      </w:pPr>
-      <w:r>
-        <w:rPr>
-          <w:rFonts w:ascii="仿宋_GB2312" w:eastAsia="仿宋_GB2312" w:hAnsi="宋体"/>
-          <w:sz w:val="18"/>
-          <w:szCs w:val="18"/>
-        </w:rPr>
-        <w:t xml:space="preserve">3 </w:t>
-      </w:r>
-      <w:r>
-        <w:rPr>
-          <w:rFonts w:ascii="仿宋_GB2312" w:eastAsia="仿宋_GB2312" w:hAnsi="宋体" w:hint="eastAsia"/>
-          <w:sz w:val="18"/>
-          <w:szCs w:val="18"/>
-        </w:rPr>
-        <w:t>根据</w:t>
-      </w:r>
-    </w:p>
-    <w:p>
-      <w:pPr>
-        <w:ind w:firstLineChars="200" w:firstLine="360"/>
-        <w:contextualSpacing/>
-        <w:rPr>
-          <w:rFonts w:ascii="仿宋_GB2312" w:eastAsia="仿宋_GB2312" w:hAnsi="宋体"/>
-          <w:sz w:val="18"/>
-          <w:szCs w:val="18"/>
-        </w:rPr>
-      </w:pPr>
-      <w:r>
-        <w:rPr>
-          <w:rFonts w:ascii="仿宋_GB2312" w:eastAsia="仿宋_GB2312" w:hAnsi="宋体" w:hint="eastAsia"/>
-          <w:sz w:val="18"/>
-          <w:szCs w:val="18"/>
-        </w:rPr>
-        <w:t>根据根据</w:t>
-      </w:r>
-      <w:r>
-        <w:rPr>
-          <w:rFonts w:ascii="仿宋_GB2312" w:eastAsia="仿宋_GB2312" w:hAnsi="宋体" w:hint="eastAsia"/>
-          <w:sz w:val="18"/>
-          <w:szCs w:val="18"/>
-        </w:rPr>
-        <w:t>。</w:t>
-      </w:r>
-    </w:p>
-    <w:p>
-      <w:pPr>
-        <w:ind w:firstLineChars="200" w:firstLine="360"/>
-        <w:contextualSpacing/>
-        <w:rPr>
-          <w:rFonts w:ascii="仿宋_GB2312" w:eastAsia="仿宋_GB2312" w:hAnsi="宋体"/>
-          <w:sz w:val="18"/>
-          <w:szCs w:val="18"/>
-        </w:rPr>
-      </w:pPr>
-      <w:r>
-        <w:rPr>
-          <w:rFonts w:ascii="仿宋_GB2312" w:eastAsia="仿宋_GB2312" w:hAnsi="宋体" w:hint="eastAsia"/>
-          <w:sz w:val="18"/>
-          <w:szCs w:val="18"/>
-        </w:rPr>
-        <w:t>根据</w:t>
-      </w:r>
-      <w:r>
-        <w:rPr>
-          <w:rFonts w:ascii="仿宋_GB2312" w:eastAsia="仿宋_GB2312" w:hAnsi="宋体" w:hint="eastAsia"/>
-          <w:sz w:val="18"/>
-          <w:szCs w:val="18"/>
-        </w:rPr>
-        <w:t>。</w:t>
-      </w:r>
-    </w:p>
-    <w:p>
-      <w:pPr>
-        <w:ind w:firstLineChars="200" w:firstLine="360"/>
-        <w:contextualSpacing/>
-        <w:rPr>
-          <w:rFonts w:ascii="仿宋_GB2312" w:eastAsia="仿宋_GB2312" w:hAnsi="宋体"/>
-          <w:sz w:val="18"/>
-          <w:szCs w:val="18"/>
-        </w:rPr>
-      </w:pPr>
-      <w:r>
-        <w:rPr>
-          <w:rFonts w:ascii="仿宋_GB2312" w:eastAsia="仿宋_GB2312" w:hAnsi="宋体" w:hint="eastAsia"/>
-          <w:sz w:val="18"/>
-          <w:szCs w:val="18"/>
-        </w:rPr>
-        <w:t>根据</w:t>
-      </w:r>
-      <w:r>
-        <w:rPr>
-          <w:rFonts w:ascii="仿宋_GB2312" w:eastAsia="仿宋_GB2312" w:hAnsi="宋体"/>
-          <w:sz w:val="18"/>
-          <w:szCs w:val="18"/>
-        </w:rPr>
-        <w:t>%。</w:t>
-      </w:r>
-    </w:p>
-    <w:p>
-      <w:pPr>
-        <w:spacing w:line="240" w:lineRule="exact"/>
-        <w:ind w:firstLineChars="200" w:firstLine="360"/>
-        <w:contextualSpacing/>
-        <w:rPr>
-          <w:rFonts w:ascii="仿宋_GB2312" w:eastAsia="仿宋_GB2312" w:hAnsi="宋体"/>
-          <w:sz w:val="18"/>
-          <w:szCs w:val="18"/>
-        </w:rPr>
-      </w:pPr>
-    </w:p>
-    <w:p>
-      <w:pPr>
-        <w:keepNext/>
-        <w:keepLines/>
-        <w:spacing w:before="340" w:after="330"/>
-        <w:jc w:val="center"/>
-        <w:outlineLvl w:val="0"/>
-        <w:rPr>
-          <w:rFonts w:ascii="仿宋_GB2312" w:eastAsia="仿宋_GB2312" w:hAnsi="宋体"/>
-          <w:sz w:val="18"/>
-          <w:szCs w:val="18"/>
-        </w:rPr>
-      </w:pPr>
-      <w:r>
-        <w:rPr>
-          <w:rFonts w:ascii="仿宋_GB2312" w:eastAsia="仿宋_GB2312" w:hAnsi="宋体" w:hint="eastAsia"/>
-          <w:sz w:val="18"/>
-          <w:szCs w:val="18"/>
-        </w:rPr>
-        <w:t>根据</w:t>
-      </w:r>
-      <w:r>
-        <w:rPr>
-          <w:rFonts w:ascii="仿宋_GB2312" w:eastAsia="仿宋_GB2312" w:hAnsi="宋体" w:hint="eastAsia"/>
-          <w:sz w:val="18"/>
-          <w:szCs w:val="18"/>
-        </w:rPr>
-        <w:t>）</w:t>
-      </w:r>
-    </w:p>
-    <w:p>
-      <w:pPr>
-        <w:rPr>
-          <w:rFonts w:ascii="仿宋_GB2312" w:eastAsia="仿宋_GB2312" w:hAnsi="宋体"/>
-          <w:sz w:val="18"/>
-          <w:szCs w:val="18"/>
-        </w:rPr>
-      </w:pPr>
-      <w:r>
-        <w:rPr>
-          <w:rFonts w:ascii="仿宋_GB2312" w:eastAsia="仿宋_GB2312" w:hAnsi="宋体" w:hint="eastAsia"/>
-          <w:sz w:val="18"/>
-          <w:szCs w:val="18"/>
-        </w:rPr>
-        <w:t>根据根据根据根据根据根据根据根据根据根据根据根据根据根据根据根据根据根据根据根据根据根据根据根据根据根据根据根据根据根据根据根据根据根据根据根据根据根据根据根据根据</w:t>
-      </w:r>
-      <w:r>
-        <w:rPr>
-          <w:rFonts w:ascii="仿宋_GB2312" w:eastAsia="仿宋_GB2312" w:hAnsi="宋体"/>
-          <w:sz w:val="18"/>
-          <w:szCs w:val="18"/>
-        </w:rPr>
-        <w:t>。</w:t>
-      </w:r>
-    </w:p>
-    <w:p>
-      <w:pPr>
-        <w:spacing w:line="240" w:lineRule="exact"/>
-        <w:ind w:firstLineChars="200" w:firstLine="360"/>
-        <w:contextualSpacing/>
-        <w:rPr>
-          <w:rFonts w:ascii="仿宋_GB2312" w:eastAsia="仿宋_GB2312" w:hAnsi="宋体"/>
-          <w:sz w:val="18"/>
-          <w:szCs w:val="18"/>
-        </w:rPr>
-      </w:pPr>
-    </w:p>
-    <w:p>
-      <w:pPr>
-        <w:numPr>
-          <w:ilvl w:val="0"/>
-          <w:numId w:val="30"/>
-        </w:numPr>
-        <w:spacing w:line="240" w:lineRule="auto"/>
-        <w:contextualSpacing/>
-        <w:outlineLvl w:val="1"/>
-        <w:rPr>
-          <w:rFonts w:ascii="仿宋_GB2312" w:eastAsia="仿宋_GB2312" w:hAnsi="宋体"/>
-          <w:sz w:val="18"/>
-          <w:szCs w:val="18"/>
-        </w:rPr>
-      </w:pPr>
-      <w:r>
-        <w:rPr>
-          <w:rFonts w:ascii="仿宋_GB2312" w:eastAsia="仿宋_GB2312" w:hAnsi="宋体" w:hint="eastAsia"/>
-          <w:sz w:val="18"/>
-          <w:szCs w:val="18"/>
-        </w:rPr>
-        <w:t>根据</w:t>
-      </w:r>
-    </w:p>
-    <w:p>
-      <w:pPr>
-        <w:spacing w:line="240" w:lineRule="auto"/>
-        <w:ind w:left="993"/>
-        <w:contextualSpacing/>
-        <w:outlineLvl w:val="2"/>
-        <w:rPr>
-          <w:rFonts w:ascii="仿宋_GB2312" w:eastAsia="仿宋_GB2312" w:hAnsi="宋体"/>
-          <w:sz w:val="18"/>
-          <w:szCs w:val="18"/>
-        </w:rPr>
-      </w:pPr>
-      <w:r>
-        <w:rPr>
-          <w:rFonts w:ascii="仿宋_GB2312" w:eastAsia="仿宋_GB2312" w:hAnsi="宋体" w:hint="eastAsia"/>
-          <w:sz w:val="18"/>
-          <w:szCs w:val="18"/>
-        </w:rPr>
-        <w:t>根据</w:t>
-      </w:r>
-    </w:p>
-    <w:p>
-      <w:pPr>
-        <w:spacing w:line="240" w:lineRule="exact"/>
-        <w:ind w:firstLineChars="200" w:firstLine="360"/>
-        <w:contextualSpacing/>
-        <w:rPr>
-          <w:rFonts w:ascii="仿宋_GB2312" w:eastAsia="仿宋_GB2312" w:hAnsi="宋体"/>
-          <w:sz w:val="18"/>
-          <w:szCs w:val="18"/>
-        </w:rPr>
-      </w:pPr>
     </w:p>
     <w:tbl>
       <w:tblPr>
-        <w:tblW w:w="9981" w:type="dxa"/>
+        <w:tblW w:w="9870" w:type="dxa"/>
         <w:jc w:val="center"/>
         <w:tblBorders>
           <w:top w:val="single" w:sz="4" w:space="0" w:color="auto"/>
@@ -663,24 +53,34 @@
         <w:tblLook w:val="04A0" w:firstRow="1" w:lastRow="0" w:firstColumn="1" w:lastColumn="0" w:noHBand="0" w:noVBand="1"/>
       </w:tblPr>
       <w:tblGrid>
-        <w:gridCol w:w="8423"/>
-        <w:gridCol w:w="1558"/>
+        <w:gridCol w:w="1776"/>
+        <w:gridCol w:w="772"/>
+        <w:gridCol w:w="2552"/>
+        <w:gridCol w:w="4770"/>
       </w:tblGrid>
       <w:tr>
         <w:trPr>
-          <w:trHeight w:val="200"/>
+          <w:trHeight w:val="70"/>
           <w:jc w:val="center"/>
         </w:trPr>
         <w:tc>
           <w:tcPr>
-            <w:tcW w:w="8423" w:type="dxa"/>
-            <w:shd w:val="clear" w:color="auto" w:fill="auto"/>
+            <w:tcW w:w="2548" w:type="dxa"/>
+            <w:gridSpan w:val="2"/>
+            <w:vMerge w:val="restart"/>
+            <w:tcBorders>
+              <w:top w:val="single" w:sz="4" w:space="0" w:color="auto"/>
+              <w:left w:val="single" w:sz="4" w:space="0" w:color="auto"/>
+              <w:bottom w:val="single" w:sz="4" w:space="0" w:color="auto"/>
+              <w:right w:val="single" w:sz="4" w:space="0" w:color="auto"/>
+            </w:tcBorders>
             <w:vAlign w:val="center"/>
+            <w:hideMark/>
           </w:tcPr>
           <w:p>
             <w:pPr>
               <w:spacing w:line="240" w:lineRule="exact"/>
-              <w:contextualSpacing/>
+              <w:jc w:val="center"/>
               <w:rPr>
                 <w:rFonts w:ascii="仿宋_GB2312" w:eastAsia="仿宋_GB2312" w:hAnsi="宋体"/>
                 <w:sz w:val="18"/>
@@ -693,175 +93,28 @@
                 <w:sz w:val="18"/>
                 <w:szCs w:val="18"/>
               </w:rPr>
-              <w:t>外</w:t>
-            </w:r>
-            <w:r>
-              <w:rPr>
-                <w:rFonts w:ascii="仿宋_GB2312" w:eastAsia="仿宋_GB2312" w:hAnsi="宋体" w:hint="eastAsia"/>
-                <w:sz w:val="18"/>
-                <w:szCs w:val="18"/>
-              </w:rPr>
-              <w:t>根据</w:t>
+              <w:t>级别</w:t>
             </w:r>
           </w:p>
         </w:tc>
         <w:tc>
           <w:tcPr>
-            <w:tcW w:w="1558" w:type="dxa"/>
-            <w:shd w:val="clear" w:color="auto" w:fill="auto"/>
-            <w:vAlign w:val="center"/>
+            <w:tcW w:w="7322" w:type="dxa"/>
+            <w:gridSpan w:val="2"/>
+            <w:tcBorders>
+              <w:top w:val="single" w:sz="4" w:space="0" w:color="auto"/>
+              <w:left w:val="single" w:sz="4" w:space="0" w:color="auto"/>
+              <w:bottom w:val="single" w:sz="4" w:space="0" w:color="auto"/>
+              <w:right w:val="single" w:sz="4" w:space="0" w:color="auto"/>
+            </w:tcBorders>
+            <w:hideMark/>
           </w:tcPr>
           <w:p>
             <w:pPr>
               <w:spacing w:line="240" w:lineRule="exact"/>
-              <w:contextualSpacing/>
               <w:jc w:val="center"/>
               <w:rPr>
-                <w:rFonts w:ascii="仿宋_GB2312" w:eastAsia="仿宋_GB2312" w:hAnsi="宋体"/>
-                <w:sz w:val="18"/>
-                <w:szCs w:val="18"/>
-              </w:rPr>
-            </w:pPr>
-            <w:r>
-              <w:rPr>
-                <w:rFonts w:ascii="仿宋_GB2312" w:eastAsia="仿宋_GB2312" w:hAnsi="宋体"/>
-                <w:sz w:val="18"/>
-                <w:szCs w:val="18"/>
-              </w:rPr>
-              <w:t>10级</w:t>
-            </w:r>
-          </w:p>
-        </w:tc>
-      </w:tr>
-    </w:tbl>
-    <w:p>
-      <w:pPr>
-        <w:spacing w:line="240" w:lineRule="exact"/>
-        <w:ind w:firstLineChars="200" w:firstLine="360"/>
-        <w:contextualSpacing/>
-        <w:rPr>
-          <w:rFonts w:ascii="仿宋_GB2312" w:eastAsia="仿宋_GB2312" w:hAnsi="宋体"/>
-          <w:sz w:val="18"/>
-          <w:szCs w:val="18"/>
-        </w:rPr>
-      </w:pPr>
-    </w:p>
-    <w:p>
-      <w:pPr>
-        <w:numPr>
-          <w:ilvl w:val="1"/>
-          <w:numId w:val="30"/>
-        </w:numPr>
-        <w:spacing w:line="240" w:lineRule="auto"/>
-        <w:contextualSpacing/>
-        <w:outlineLvl w:val="2"/>
-        <w:rPr>
-          <w:rFonts w:ascii="仿宋_GB2312" w:eastAsia="仿宋_GB2312" w:hAnsi="宋体"/>
-          <w:sz w:val="18"/>
-          <w:szCs w:val="18"/>
-        </w:rPr>
-      </w:pPr>
-      <w:bookmarkStart w:id="0" w:name="_Toc356463465"/>
-      <w:r>
-        <w:rPr>
-          <w:rFonts w:ascii="仿宋_GB2312" w:eastAsia="仿宋_GB2312" w:hAnsi="宋体" w:hint="eastAsia"/>
-          <w:sz w:val="18"/>
-          <w:szCs w:val="18"/>
-        </w:rPr>
-        <w:t>根据</w:t>
-      </w:r>
-      <w:r>
-        <w:rPr>
-          <w:rFonts w:ascii="仿宋_GB2312" w:eastAsia="仿宋_GB2312" w:hAnsi="宋体" w:hint="eastAsia"/>
-          <w:sz w:val="18"/>
-          <w:szCs w:val="18"/>
-        </w:rPr>
-        <w:t>碍</w:t>
-      </w:r>
-      <w:bookmarkEnd w:id="0"/>
-    </w:p>
-    <w:p/>
-    <w:tbl>
-      <w:tblPr>
-        <w:tblW w:w="11341" w:type="dxa"/>
-        <w:tblInd w:w="-176" w:type="dxa"/>
-        <w:tblBorders>
-          <w:top w:val="single" w:sz="4" w:space="0" w:color="auto"/>
-          <w:left w:val="single" w:sz="4" w:space="0" w:color="auto"/>
-          <w:bottom w:val="single" w:sz="4" w:space="0" w:color="auto"/>
-          <w:right w:val="single" w:sz="4" w:space="0" w:color="auto"/>
-          <w:insideH w:val="single" w:sz="4" w:space="0" w:color="auto"/>
-          <w:insideV w:val="single" w:sz="4" w:space="0" w:color="auto"/>
-        </w:tblBorders>
-        <w:tblLook w:val="04A0" w:firstRow="1" w:lastRow="0" w:firstColumn="1" w:lastColumn="0" w:noHBand="0" w:noVBand="1"/>
-      </w:tblPr>
-      <w:tblGrid>
-        <w:gridCol w:w="2269"/>
-        <w:gridCol w:w="9072"/>
-      </w:tblGrid>
-      <w:tr>
-        <w:tc>
-          <w:tcPr>
-            <w:tcW w:w="2269" w:type="dxa"/>
-            <w:hideMark/>
-          </w:tcPr>
-          <w:p>
-            <w:pPr>
-              <w:rPr>
-                <w:rFonts w:ascii="仿宋_GB2312" w:eastAsia="仿宋_GB2312" w:hAnsi="宋体"/>
-                <w:sz w:val="18"/>
-                <w:szCs w:val="18"/>
-              </w:rPr>
-            </w:pPr>
-            <w:r>
-              <w:rPr>
-                <w:rFonts w:ascii="仿宋_GB2312" w:eastAsia="仿宋_GB2312" w:hint="eastAsia"/>
-                <w:b/>
-                <w:sz w:val="18"/>
-                <w:szCs w:val="18"/>
-              </w:rPr>
-              <w:t xml:space="preserve">3. </w:t>
-            </w:r>
-            <w:r>
-              <w:rPr>
                 <w:rFonts w:ascii="仿宋_GB2312" w:eastAsia="仿宋_GB2312" w:hAnsi="宋体" w:hint="eastAsia"/>
-                <w:sz w:val="18"/>
-                <w:szCs w:val="18"/>
-              </w:rPr>
-              <w:t>根据</w:t>
-            </w:r>
-          </w:p>
-          <w:p>
-            <w:pPr>
-              <w:rPr>
-                <w:rFonts w:ascii="仿宋_GB2312" w:eastAsia="仿宋_GB2312" w:hAnsi="宋体"/>
-                <w:sz w:val="18"/>
-                <w:szCs w:val="18"/>
-              </w:rPr>
-            </w:pPr>
-          </w:p>
-          <w:p>
-            <w:pPr>
-              <w:rPr>
-                <w:rFonts w:ascii="仿宋_GB2312" w:eastAsia="仿宋_GB2312" w:hAnsi="宋体"/>
-                <w:sz w:val="18"/>
-                <w:szCs w:val="18"/>
-              </w:rPr>
-            </w:pPr>
-          </w:p>
-          <w:p>
-            <w:pPr>
-              <w:rPr>
-                <w:rFonts w:ascii="仿宋_GB2312" w:eastAsia="仿宋_GB2312" w:hAnsi="宋体"/>
-                <w:sz w:val="18"/>
-                <w:szCs w:val="18"/>
-              </w:rPr>
-            </w:pPr>
-          </w:p>
-          <w:p>
-            <w:pPr>
-              <w:rPr>
-                <w:rFonts w:ascii="仿宋_GB2312" w:eastAsia="仿宋_GB2312" w:hAnsi="宋体"/>
                 <w:sz w:val="18"/>
                 <w:szCs w:val="18"/>
               </w:rPr>
@@ -872,11 +125,33 @@
                 <w:sz w:val="18"/>
                 <w:szCs w:val="18"/>
               </w:rPr>
-              <w:t>根据</w:t>
+              <w:t>低视力及盲目分级标准</w:t>
             </w:r>
           </w:p>
+        </w:tc>
+      </w:tr>
+      <w:tr>
+        <w:trPr>
+          <w:trHeight w:val="193"/>
+          <w:jc w:val="center"/>
+        </w:trPr>
+        <w:tc>
+          <w:tcPr>
+            <w:tcW w:w="0" w:type="auto"/>
+            <w:gridSpan w:val="2"/>
+            <w:vMerge/>
+            <w:tcBorders>
+              <w:top w:val="single" w:sz="4" w:space="0" w:color="auto"/>
+              <w:left w:val="single" w:sz="4" w:space="0" w:color="auto"/>
+              <w:bottom w:val="single" w:sz="4" w:space="0" w:color="auto"/>
+              <w:right w:val="single" w:sz="4" w:space="0" w:color="auto"/>
+            </w:tcBorders>
+            <w:vAlign w:val="center"/>
+            <w:hideMark/>
+          </w:tcPr>
           <w:p>
             <w:pPr>
+              <w:spacing w:line="240" w:lineRule="auto"/>
               <w:rPr>
                 <w:rFonts w:ascii="仿宋_GB2312" w:eastAsia="仿宋_GB2312" w:hAnsi="宋体"/>
                 <w:sz w:val="18"/>
@@ -884,29 +159,25 @@
               </w:rPr>
             </w:pPr>
           </w:p>
+        </w:tc>
+        <w:tc>
+          <w:tcPr>
+            <w:tcW w:w="7322" w:type="dxa"/>
+            <w:gridSpan w:val="2"/>
+            <w:tcBorders>
+              <w:top w:val="single" w:sz="4" w:space="0" w:color="auto"/>
+              <w:left w:val="single" w:sz="4" w:space="0" w:color="auto"/>
+              <w:bottom w:val="single" w:sz="4" w:space="0" w:color="auto"/>
+              <w:right w:val="single" w:sz="4" w:space="0" w:color="auto"/>
+            </w:tcBorders>
+            <w:hideMark/>
+          </w:tcPr>
           <w:p>
             <w:pPr>
+              <w:spacing w:line="240" w:lineRule="exact"/>
+              <w:jc w:val="center"/>
               <w:rPr>
-                <w:rFonts w:ascii="仿宋_GB2312" w:eastAsia="仿宋_GB2312" w:hAnsi="宋体"/>
-                <w:sz w:val="18"/>
-                <w:szCs w:val="18"/>
-              </w:rPr>
-            </w:pPr>
-          </w:p>
-          <w:p>
-            <w:pPr>
-              <w:rPr>
-                <w:rFonts w:ascii="仿宋_GB2312" w:eastAsia="仿宋_GB2312" w:hAnsi="宋体"/>
-                <w:sz w:val="18"/>
-                <w:szCs w:val="18"/>
-              </w:rPr>
-            </w:pPr>
-          </w:p>
-          <w:p>
-            <w:pPr>
-              <w:rPr>
-                <w:rFonts w:ascii="仿宋_GB2312" w:eastAsia="仿宋_GB2312" w:hint="eastAsia"/>
-                <w:b/>
+                <w:rFonts w:ascii="仿宋_GB2312" w:eastAsia="仿宋_GB2312" w:hAnsi="宋体" w:hint="eastAsia"/>
                 <w:sz w:val="18"/>
                 <w:szCs w:val="18"/>
               </w:rPr>
@@ -917,20 +188,58 @@
                 <w:sz w:val="18"/>
                 <w:szCs w:val="18"/>
               </w:rPr>
-              <w:t>根据</w:t>
+              <w:t>最好矫正视力</w:t>
             </w:r>
-            <w:bookmarkStart w:id="1" w:name="_GoBack"/>
-            <w:bookmarkEnd w:id="1"/>
+          </w:p>
+        </w:tc>
+      </w:tr>
+      <w:tr>
+        <w:trPr>
+          <w:trHeight w:val="70"/>
+          <w:jc w:val="center"/>
+        </w:trPr>
+        <w:tc>
+          <w:tcPr>
+            <w:tcW w:w="0" w:type="auto"/>
+            <w:gridSpan w:val="2"/>
+            <w:vMerge/>
+            <w:tcBorders>
+              <w:top w:val="single" w:sz="4" w:space="0" w:color="auto"/>
+              <w:left w:val="single" w:sz="4" w:space="0" w:color="auto"/>
+              <w:bottom w:val="single" w:sz="4" w:space="0" w:color="auto"/>
+              <w:right w:val="single" w:sz="4" w:space="0" w:color="auto"/>
+            </w:tcBorders>
+            <w:vAlign w:val="center"/>
+            <w:hideMark/>
+          </w:tcPr>
+          <w:p>
+            <w:pPr>
+              <w:spacing w:line="240" w:lineRule="auto"/>
+              <w:rPr>
+                <w:rFonts w:ascii="仿宋_GB2312" w:eastAsia="仿宋_GB2312" w:hAnsi="宋体"/>
+                <w:sz w:val="18"/>
+                <w:szCs w:val="18"/>
+              </w:rPr>
+            </w:pPr>
           </w:p>
         </w:tc>
         <w:tc>
           <w:tcPr>
-            <w:tcW w:w="9072" w:type="dxa"/>
+            <w:tcW w:w="2552" w:type="dxa"/>
+            <w:tcBorders>
+              <w:top w:val="single" w:sz="4" w:space="0" w:color="auto"/>
+              <w:left w:val="single" w:sz="4" w:space="0" w:color="auto"/>
+              <w:bottom w:val="single" w:sz="4" w:space="0" w:color="auto"/>
+              <w:right w:val="single" w:sz="4" w:space="0" w:color="auto"/>
+            </w:tcBorders>
+            <w:hideMark/>
           </w:tcPr>
           <w:p>
             <w:pPr>
+              <w:spacing w:line="240" w:lineRule="exact"/>
+              <w:jc w:val="center"/>
               <w:rPr>
-                <w:rFonts w:ascii="仿宋_GB2312" w:eastAsia="仿宋_GB2312"/>
+                <w:rFonts w:ascii="仿宋_GB2312" w:eastAsia="仿宋_GB2312" w:hAnsi="宋体" w:hint="eastAsia"/>
                 <w:sz w:val="18"/>
                 <w:szCs w:val="18"/>
               </w:rPr>
@@ -941,90 +250,201 @@
                 <w:sz w:val="18"/>
                 <w:szCs w:val="18"/>
               </w:rPr>
-              <w:t>根据</w:t>
-            </w:r>
-            <w:r>
-              <w:rPr>
-                <w:rFonts w:ascii="仿宋_GB2312" w:eastAsia="仿宋_GB2312" w:hint="eastAsia"/>
-                <w:sz w:val="18"/>
-                <w:szCs w:val="18"/>
-              </w:rPr>
-              <w:t>：</w:t>
+              <w:t>最好矫正视力低于</w:t>
             </w:r>
           </w:p>
+        </w:tc>
+        <w:tc>
+          <w:tcPr>
+            <w:tcW w:w="4770" w:type="dxa"/>
+            <w:tcBorders>
+              <w:top w:val="single" w:sz="4" w:space="0" w:color="auto"/>
+              <w:left w:val="single" w:sz="4" w:space="0" w:color="auto"/>
+              <w:bottom w:val="single" w:sz="4" w:space="0" w:color="auto"/>
+              <w:right w:val="single" w:sz="4" w:space="0" w:color="auto"/>
+            </w:tcBorders>
+            <w:hideMark/>
+          </w:tcPr>
           <w:p>
             <w:pPr>
+              <w:spacing w:line="240" w:lineRule="exact"/>
+              <w:jc w:val="center"/>
               <w:rPr>
-                <w:rFonts w:ascii="仿宋_GB2312" w:eastAsia="仿宋_GB2312"/>
+                <w:rFonts w:ascii="仿宋_GB2312" w:eastAsia="仿宋_GB2312" w:hAnsi="宋体" w:hint="eastAsia"/>
                 <w:sz w:val="18"/>
                 <w:szCs w:val="18"/>
               </w:rPr>
             </w:pPr>
             <w:r>
               <w:rPr>
-                <w:rFonts w:ascii="仿宋_GB2312" w:eastAsia="仿宋_GB2312" w:hint="eastAsia"/>
+                <w:rFonts w:ascii="仿宋_GB2312" w:eastAsia="仿宋_GB2312" w:hAnsi="宋体" w:hint="eastAsia"/>
                 <w:sz w:val="18"/>
                 <w:szCs w:val="18"/>
               </w:rPr>
-              <w:t xml:space="preserve">1） </w:t>
+              <w:t>最低矫正视力等于或优于</w:t>
             </w:r>
+          </w:p>
+        </w:tc>
+      </w:tr>
+      <w:tr>
+        <w:trPr>
+          <w:trHeight w:val="70"/>
+          <w:jc w:val="center"/>
+        </w:trPr>
+        <w:tc>
+          <w:tcPr>
+            <w:tcW w:w="1776" w:type="dxa"/>
+            <w:vMerge w:val="restart"/>
+            <w:tcBorders>
+              <w:top w:val="single" w:sz="4" w:space="0" w:color="auto"/>
+              <w:left w:val="single" w:sz="4" w:space="0" w:color="auto"/>
+              <w:bottom w:val="single" w:sz="4" w:space="0" w:color="auto"/>
+              <w:right w:val="single" w:sz="4" w:space="0" w:color="auto"/>
+            </w:tcBorders>
+            <w:vAlign w:val="center"/>
+            <w:hideMark/>
+          </w:tcPr>
+          <w:p>
+            <w:pPr>
+              <w:spacing w:line="240" w:lineRule="exact"/>
+              <w:jc w:val="center"/>
+              <w:rPr>
+                <w:rFonts w:ascii="仿宋_GB2312" w:eastAsia="仿宋_GB2312" w:hAnsi="宋体" w:hint="eastAsia"/>
+                <w:sz w:val="18"/>
+                <w:szCs w:val="18"/>
+              </w:rPr>
+            </w:pPr>
             <w:r>
               <w:rPr>
                 <w:rFonts w:ascii="仿宋_GB2312" w:eastAsia="仿宋_GB2312" w:hAnsi="宋体" w:hint="eastAsia"/>
                 <w:sz w:val="18"/>
                 <w:szCs w:val="18"/>
               </w:rPr>
-              <w:t>根据根据根据根据根据根据根据根据根据根据根据根据根据根据根据根据</w:t>
+              <w:t>低视力</w:t>
             </w:r>
-            <w:r>
+          </w:p>
+        </w:tc>
+        <w:tc>
+          <w:tcPr>
+            <w:tcW w:w="772" w:type="dxa"/>
+            <w:tcBorders>
+              <w:top w:val="single" w:sz="4" w:space="0" w:color="auto"/>
+              <w:left w:val="single" w:sz="4" w:space="0" w:color="auto"/>
+              <w:bottom w:val="single" w:sz="4" w:space="0" w:color="auto"/>
+              <w:right w:val="single" w:sz="4" w:space="0" w:color="auto"/>
+            </w:tcBorders>
+            <w:hideMark/>
+          </w:tcPr>
+          <w:p>
+            <w:pPr>
+              <w:spacing w:line="240" w:lineRule="exact"/>
+              <w:jc w:val="center"/>
               <w:rPr>
-                <w:rFonts w:ascii="仿宋_GB2312" w:eastAsia="仿宋_GB2312" w:hint="eastAsia"/>
+                <w:rFonts w:ascii="仿宋_GB2312" w:eastAsia="仿宋_GB2312" w:hAnsi="宋体" w:hint="eastAsia"/>
                 <w:sz w:val="18"/>
                 <w:szCs w:val="18"/>
               </w:rPr>
-              <w:t>：</w:t>
+            </w:pPr>
+            <w:r>
+              <w:rPr>
+                <w:rFonts w:ascii="仿宋_GB2312" w:eastAsia="仿宋_GB2312" w:hAnsi="宋体" w:hint="eastAsia"/>
+                <w:sz w:val="18"/>
+                <w:szCs w:val="18"/>
+              </w:rPr>
+              <w:t>1</w:t>
             </w:r>
           </w:p>
+        </w:tc>
+        <w:tc>
+          <w:tcPr>
+            <w:tcW w:w="2552" w:type="dxa"/>
+            <w:vMerge w:val="restart"/>
+            <w:tcBorders>
+              <w:top w:val="single" w:sz="4" w:space="0" w:color="auto"/>
+              <w:left w:val="single" w:sz="4" w:space="0" w:color="auto"/>
+              <w:bottom w:val="single" w:sz="4" w:space="0" w:color="auto"/>
+              <w:right w:val="single" w:sz="4" w:space="0" w:color="auto"/>
+            </w:tcBorders>
+            <w:hideMark/>
+          </w:tcPr>
+          <w:p>
+            <w:pPr>
+              <w:spacing w:line="240" w:lineRule="exact"/>
+              <w:jc w:val="center"/>
+              <w:rPr>
+                <w:rFonts w:ascii="仿宋_GB2312" w:eastAsia="仿宋_GB2312" w:hAnsi="宋体" w:hint="eastAsia"/>
+                <w:sz w:val="18"/>
+                <w:szCs w:val="18"/>
+              </w:rPr>
+            </w:pPr>
+            <w:r>
+              <w:rPr>
+                <w:rFonts w:ascii="仿宋_GB2312" w:eastAsia="仿宋_GB2312" w:hAnsi="宋体" w:hint="eastAsia"/>
+                <w:sz w:val="18"/>
+                <w:szCs w:val="18"/>
+              </w:rPr>
+              <w:t>0.3</w:t>
+            </w:r>
+          </w:p>
+          <w:p>
+            <w:pPr>
+              <w:spacing w:line="240" w:lineRule="exact"/>
+              <w:jc w:val="center"/>
+              <w:rPr>
+                <w:rFonts w:ascii="仿宋_GB2312" w:eastAsia="仿宋_GB2312" w:hAnsi="宋体" w:hint="eastAsia"/>
+                <w:sz w:val="18"/>
+                <w:szCs w:val="18"/>
+              </w:rPr>
+            </w:pPr>
+            <w:r>
+              <w:rPr>
+                <w:rFonts w:ascii="仿宋_GB2312" w:eastAsia="仿宋_GB2312" w:hAnsi="宋体" w:hint="eastAsia"/>
+                <w:sz w:val="18"/>
+                <w:szCs w:val="18"/>
+              </w:rPr>
+              <w:t>0.1</w:t>
+            </w:r>
+          </w:p>
+        </w:tc>
+        <w:tc>
+          <w:tcPr>
+            <w:tcW w:w="4770" w:type="dxa"/>
+            <w:tcBorders>
+              <w:top w:val="single" w:sz="4" w:space="0" w:color="auto"/>
+              <w:left w:val="single" w:sz="4" w:space="0" w:color="auto"/>
+              <w:bottom w:val="single" w:sz="4" w:space="0" w:color="auto"/>
+              <w:right w:val="single" w:sz="4" w:space="0" w:color="auto"/>
+            </w:tcBorders>
+            <w:hideMark/>
+          </w:tcPr>
           <w:tbl>
             <w:tblPr>
+              <w:tblStyle w:val="a4"/>
               <w:tblW w:w="0" w:type="auto"/>
-              <w:tblBorders>
-                <w:top w:val="outset" w:sz="6" w:space="0" w:color="auto"/>
-                <w:left w:val="outset" w:sz="6" w:space="0" w:color="auto"/>
-                <w:bottom w:val="outset" w:sz="6" w:space="0" w:color="auto"/>
-                <w:right w:val="outset" w:sz="6" w:space="0" w:color="auto"/>
-              </w:tblBorders>
-              <w:tblCellMar>
-                <w:left w:w="0" w:type="dxa"/>
-                <w:right w:w="0" w:type="dxa"/>
-              </w:tblCellMar>
               <w:tblLook w:val="04A0" w:firstRow="1" w:lastRow="0" w:firstColumn="1" w:lastColumn="0" w:noHBand="0" w:noVBand="1"/>
             </w:tblPr>
             <w:tblGrid>
-              <w:gridCol w:w="4950"/>
-              <w:gridCol w:w="3150"/>
+              <w:gridCol w:w="2272"/>
+              <w:gridCol w:w="2272"/>
             </w:tblGrid>
             <w:tr>
-              <w:trPr>
-                <w:trHeight w:val="360"/>
-              </w:trPr>
               <w:tc>
                 <w:tcPr>
-                  <w:tcW w:w="4950" w:type="dxa"/>
+                  <w:tcW w:w="2272" w:type="dxa"/>
                   <w:tcBorders>
-                    <w:top w:val="outset" w:sz="6" w:space="0" w:color="auto"/>
-                    <w:left w:val="outset" w:sz="6" w:space="0" w:color="auto"/>
-                    <w:bottom w:val="outset" w:sz="6" w:space="0" w:color="auto"/>
-                    <w:right w:val="outset" w:sz="6" w:space="0" w:color="auto"/>
+                    <w:top w:val="single" w:sz="4" w:space="0" w:color="auto"/>
+                    <w:left w:val="single" w:sz="4" w:space="0" w:color="auto"/>
+                    <w:bottom w:val="single" w:sz="4" w:space="0" w:color="auto"/>
+                    <w:right w:val="single" w:sz="4" w:space="0" w:color="auto"/>
                   </w:tcBorders>
-                  <w:vAlign w:val="center"/>
                   <w:hideMark/>
                 </w:tcPr>
                 <w:p>
                   <w:pPr>
+                    <w:spacing w:line="240" w:lineRule="exact"/>
                     <w:jc w:val="center"/>
                     <w:rPr>
-                      <w:rFonts w:ascii="仿宋_GB2312" w:eastAsia="仿宋_GB2312"/>
+                      <w:rFonts w:ascii="仿宋_GB2312" w:eastAsia="仿宋_GB2312" w:hAnsi="宋体" w:hint="eastAsia"/>
                       <w:sz w:val="18"/>
                       <w:szCs w:val="18"/>
                     </w:rPr>
@@ -1035,27 +455,27 @@
                       <w:sz w:val="18"/>
                       <w:szCs w:val="18"/>
                     </w:rPr>
-                    <w:t>根据</w:t>
+                    <w:t>1</w:t>
                   </w:r>
                 </w:p>
               </w:tc>
               <w:tc>
                 <w:tcPr>
-                  <w:tcW w:w="3150" w:type="dxa"/>
+                  <w:tcW w:w="2272" w:type="dxa"/>
                   <w:tcBorders>
-                    <w:top w:val="outset" w:sz="6" w:space="0" w:color="auto"/>
-                    <w:left w:val="outset" w:sz="6" w:space="0" w:color="auto"/>
-                    <w:bottom w:val="outset" w:sz="6" w:space="0" w:color="auto"/>
-                    <w:right w:val="outset" w:sz="6" w:space="0" w:color="auto"/>
+                    <w:top w:val="single" w:sz="4" w:space="0" w:color="auto"/>
+                    <w:left w:val="single" w:sz="4" w:space="0" w:color="auto"/>
+                    <w:bottom w:val="single" w:sz="4" w:space="0" w:color="auto"/>
+                    <w:right w:val="single" w:sz="4" w:space="0" w:color="auto"/>
                   </w:tcBorders>
-                  <w:vAlign w:val="center"/>
                   <w:hideMark/>
                 </w:tcPr>
                 <w:p>
                   <w:pPr>
+                    <w:spacing w:line="240" w:lineRule="exact"/>
                     <w:jc w:val="center"/>
                     <w:rPr>
-                      <w:rFonts w:ascii="仿宋_GB2312" w:eastAsia="仿宋_GB2312"/>
+                      <w:rFonts w:ascii="仿宋_GB2312" w:eastAsia="仿宋_GB2312" w:hAnsi="宋体" w:hint="eastAsia"/>
                       <w:sz w:val="18"/>
                       <w:szCs w:val="18"/>
                     </w:rPr>
@@ -1066,7 +486,7 @@
                       <w:sz w:val="18"/>
                       <w:szCs w:val="18"/>
                     </w:rPr>
-                    <w:t>根据</w:t>
+                    <w:t>2</w:t>
                   </w:r>
                 </w:p>
               </w:tc>
@@ -1074,21 +494,21 @@
             <w:tr>
               <w:tc>
                 <w:tcPr>
-                  <w:tcW w:w="4950" w:type="dxa"/>
+                  <w:tcW w:w="2272" w:type="dxa"/>
                   <w:tcBorders>
-                    <w:top w:val="outset" w:sz="6" w:space="0" w:color="auto"/>
-                    <w:left w:val="outset" w:sz="6" w:space="0" w:color="auto"/>
-                    <w:bottom w:val="outset" w:sz="6" w:space="0" w:color="auto"/>
-                    <w:right w:val="outset" w:sz="6" w:space="0" w:color="auto"/>
+                    <w:top w:val="single" w:sz="4" w:space="0" w:color="auto"/>
+                    <w:left w:val="single" w:sz="4" w:space="0" w:color="auto"/>
+                    <w:bottom w:val="single" w:sz="4" w:space="0" w:color="auto"/>
+                    <w:right w:val="single" w:sz="4" w:space="0" w:color="auto"/>
                   </w:tcBorders>
-                  <w:vAlign w:val="center"/>
                   <w:hideMark/>
                 </w:tcPr>
                 <w:p>
                   <w:pPr>
+                    <w:spacing w:line="240" w:lineRule="exact"/>
                     <w:jc w:val="center"/>
                     <w:rPr>
-                      <w:rFonts w:ascii="仿宋_GB2312" w:eastAsia="仿宋_GB2312"/>
+                      <w:rFonts w:ascii="仿宋_GB2312" w:eastAsia="仿宋_GB2312" w:hAnsi="宋体" w:hint="eastAsia"/>
                       <w:sz w:val="18"/>
                       <w:szCs w:val="18"/>
                     </w:rPr>
@@ -1099,581 +519,27 @@
                       <w:sz w:val="18"/>
                       <w:szCs w:val="18"/>
                     </w:rPr>
-                    <w:t>根据</w:t>
+                    <w:t>3</w:t>
                   </w:r>
                 </w:p>
               </w:tc>
               <w:tc>
                 <w:tcPr>
-                  <w:tcW w:w="3150" w:type="dxa"/>
+                  <w:tcW w:w="2272" w:type="dxa"/>
                   <w:tcBorders>
-                    <w:top w:val="outset" w:sz="6" w:space="0" w:color="auto"/>
-                    <w:left w:val="outset" w:sz="6" w:space="0" w:color="auto"/>
-                    <w:bottom w:val="outset" w:sz="6" w:space="0" w:color="auto"/>
-                    <w:right w:val="outset" w:sz="6" w:space="0" w:color="auto"/>
+                    <w:top w:val="single" w:sz="4" w:space="0" w:color="auto"/>
+                    <w:left w:val="single" w:sz="4" w:space="0" w:color="auto"/>
+                    <w:bottom w:val="single" w:sz="4" w:space="0" w:color="auto"/>
+                    <w:right w:val="single" w:sz="4" w:space="0" w:color="auto"/>
                   </w:tcBorders>
-                  <w:vAlign w:val="center"/>
                   <w:hideMark/>
                 </w:tcPr>
                 <w:p>
                   <w:pPr>
+                    <w:spacing w:line="240" w:lineRule="exact"/>
                     <w:jc w:val="center"/>
                     <w:rPr>
-                      <w:rFonts w:ascii="仿宋_GB2312" w:eastAsia="仿宋_GB2312"/>
-                      <w:sz w:val="18"/>
-                      <w:szCs w:val="18"/>
-                    </w:rPr>
-                  </w:pPr>
-                  <w:r>
-                    <w:rPr>
-                      <w:rFonts w:ascii="仿宋_GB2312" w:eastAsia="仿宋_GB2312" w:hint="eastAsia"/>
-                      <w:sz w:val="18"/>
-                      <w:szCs w:val="18"/>
-                    </w:rPr>
-                    <w:t>60％</w:t>
-                  </w:r>
-                </w:p>
-                <w:tbl>
-                  <w:tblPr>
-                    <w:tblW w:w="0" w:type="auto"/>
-                    <w:tblBorders>
-                      <w:top w:val="outset" w:sz="6" w:space="0" w:color="auto"/>
-                      <w:left w:val="outset" w:sz="6" w:space="0" w:color="auto"/>
-                      <w:bottom w:val="outset" w:sz="6" w:space="0" w:color="auto"/>
-                      <w:right w:val="outset" w:sz="6" w:space="0" w:color="auto"/>
-                    </w:tblBorders>
-                    <w:tblCellMar>
-                      <w:left w:w="0" w:type="dxa"/>
-                      <w:right w:w="0" w:type="dxa"/>
-                    </w:tblCellMar>
-                    <w:tblLook w:val="04A0" w:firstRow="1" w:lastRow="0" w:firstColumn="1" w:lastColumn="0" w:noHBand="0" w:noVBand="1"/>
-                  </w:tblPr>
-                  <w:tblGrid>
-                    <w:gridCol w:w="1805"/>
-                    <w:gridCol w:w="1314"/>
-                  </w:tblGrid>
-                  <w:tr>
-                    <w:trPr>
-                      <w:trHeight w:val="360"/>
-                    </w:trPr>
-                    <w:tc>
-                      <w:tcPr>
-                        <w:tcW w:w="4950" w:type="dxa"/>
-                        <w:tcBorders>
-                          <w:top w:val="outset" w:sz="6" w:space="0" w:color="auto"/>
-                          <w:left w:val="outset" w:sz="6" w:space="0" w:color="auto"/>
-                          <w:bottom w:val="outset" w:sz="6" w:space="0" w:color="auto"/>
-                          <w:right w:val="outset" w:sz="6" w:space="0" w:color="auto"/>
-                        </w:tcBorders>
-                        <w:vAlign w:val="center"/>
-                        <w:hideMark/>
-                      </w:tcPr>
-                      <w:p>
-                        <w:pPr>
-                          <w:jc w:val="center"/>
-                          <w:rPr>
-                            <w:rFonts w:ascii="仿宋_GB2312" w:eastAsia="仿宋_GB2312"/>
-                            <w:sz w:val="18"/>
-                            <w:szCs w:val="18"/>
-                          </w:rPr>
-                        </w:pPr>
-                        <w:r>
-                          <w:rPr>
-                            <w:rFonts w:ascii="仿宋_GB2312" w:eastAsia="仿宋_GB2312" w:hAnsi="宋体" w:hint="eastAsia"/>
-                            <w:sz w:val="18"/>
-                            <w:szCs w:val="18"/>
-                          </w:rPr>
-                          <w:t>根据</w:t>
-                        </w:r>
-                      </w:p>
-                    </w:tc>
-                    <w:tc>
-                      <w:tcPr>
-                        <w:tcW w:w="3150" w:type="dxa"/>
-                        <w:tcBorders>
-                          <w:top w:val="outset" w:sz="6" w:space="0" w:color="auto"/>
-                          <w:left w:val="outset" w:sz="6" w:space="0" w:color="auto"/>
-                          <w:bottom w:val="outset" w:sz="6" w:space="0" w:color="auto"/>
-                          <w:right w:val="outset" w:sz="6" w:space="0" w:color="auto"/>
-                        </w:tcBorders>
-                        <w:vAlign w:val="center"/>
-                        <w:hideMark/>
-                      </w:tcPr>
-                      <w:p>
-                        <w:pPr>
-                          <w:jc w:val="center"/>
-                          <w:rPr>
-                            <w:rFonts w:ascii="仿宋_GB2312" w:eastAsia="仿宋_GB2312"/>
-                            <w:sz w:val="18"/>
-                            <w:szCs w:val="18"/>
-                          </w:rPr>
-                        </w:pPr>
-                        <w:r>
-                          <w:rPr>
-                            <w:rFonts w:ascii="仿宋_GB2312" w:eastAsia="仿宋_GB2312" w:hAnsi="宋体" w:hint="eastAsia"/>
-                            <w:sz w:val="18"/>
-                            <w:szCs w:val="18"/>
-                          </w:rPr>
-                          <w:t>根据</w:t>
-                        </w:r>
-                      </w:p>
-                    </w:tc>
-                  </w:tr>
-                  <w:tr>
-                    <w:tc>
-                      <w:tcPr>
-                        <w:tcW w:w="4950" w:type="dxa"/>
-                        <w:tcBorders>
-                          <w:top w:val="outset" w:sz="6" w:space="0" w:color="auto"/>
-                          <w:left w:val="outset" w:sz="6" w:space="0" w:color="auto"/>
-                          <w:bottom w:val="outset" w:sz="6" w:space="0" w:color="auto"/>
-                          <w:right w:val="outset" w:sz="6" w:space="0" w:color="auto"/>
-                        </w:tcBorders>
-                        <w:vAlign w:val="center"/>
-                        <w:hideMark/>
-                      </w:tcPr>
-                      <w:p>
-                        <w:pPr>
-                          <w:jc w:val="center"/>
-                          <w:rPr>
-                            <w:rFonts w:ascii="仿宋_GB2312" w:eastAsia="仿宋_GB2312"/>
-                            <w:sz w:val="18"/>
-                            <w:szCs w:val="18"/>
-                          </w:rPr>
-                        </w:pPr>
-                        <w:r>
-                          <w:rPr>
-                            <w:rFonts w:ascii="仿宋_GB2312" w:eastAsia="仿宋_GB2312" w:hAnsi="宋体" w:hint="eastAsia"/>
-                            <w:sz w:val="18"/>
-                            <w:szCs w:val="18"/>
-                          </w:rPr>
-                          <w:t>根据</w:t>
-                        </w:r>
-                      </w:p>
-                    </w:tc>
-                    <w:tc>
-                      <w:tcPr>
-                        <w:tcW w:w="3150" w:type="dxa"/>
-                        <w:tcBorders>
-                          <w:top w:val="outset" w:sz="6" w:space="0" w:color="auto"/>
-                          <w:left w:val="outset" w:sz="6" w:space="0" w:color="auto"/>
-                          <w:bottom w:val="outset" w:sz="6" w:space="0" w:color="auto"/>
-                          <w:right w:val="outset" w:sz="6" w:space="0" w:color="auto"/>
-                        </w:tcBorders>
-                        <w:vAlign w:val="center"/>
-                        <w:hideMark/>
-                      </w:tcPr>
-                      <w:p>
-                        <w:pPr>
-                          <w:jc w:val="center"/>
-                          <w:rPr>
-                            <w:rFonts w:ascii="仿宋_GB2312" w:eastAsia="仿宋_GB2312"/>
-                            <w:sz w:val="18"/>
-                            <w:szCs w:val="18"/>
-                          </w:rPr>
-                        </w:pPr>
-                        <w:r>
-                          <w:rPr>
-                            <w:rFonts w:ascii="仿宋_GB2312" w:eastAsia="仿宋_GB2312" w:hint="eastAsia"/>
-                            <w:sz w:val="18"/>
-                            <w:szCs w:val="18"/>
-                          </w:rPr>
-                          <w:t>60％</w:t>
-                        </w:r>
-                      </w:p>
-                    </w:tc>
-                  </w:tr>
-                  <w:tr>
-                    <w:tc>
-                      <w:tcPr>
-                        <w:tcW w:w="4950" w:type="dxa"/>
-                        <w:tcBorders>
-                          <w:top w:val="outset" w:sz="6" w:space="0" w:color="auto"/>
-                          <w:left w:val="outset" w:sz="6" w:space="0" w:color="auto"/>
-                          <w:bottom w:val="outset" w:sz="6" w:space="0" w:color="auto"/>
-                          <w:right w:val="outset" w:sz="6" w:space="0" w:color="auto"/>
-                        </w:tcBorders>
-                        <w:vAlign w:val="center"/>
-                        <w:hideMark/>
-                      </w:tcPr>
-                      <w:p>
-                        <w:pPr>
-                          <w:jc w:val="center"/>
-                          <w:rPr>
-                            <w:rFonts w:ascii="仿宋_GB2312" w:eastAsia="仿宋_GB2312"/>
-                            <w:sz w:val="18"/>
-                            <w:szCs w:val="18"/>
-                          </w:rPr>
-                        </w:pPr>
-                        <w:r>
-                          <w:rPr>
-                            <w:rFonts w:ascii="仿宋_GB2312" w:eastAsia="仿宋_GB2312" w:hAnsi="宋体" w:hint="eastAsia"/>
-                            <w:sz w:val="18"/>
-                            <w:szCs w:val="18"/>
-                          </w:rPr>
-                          <w:t>根据</w:t>
-                        </w:r>
-                      </w:p>
-                    </w:tc>
-                    <w:tc>
-                      <w:tcPr>
-                        <w:tcW w:w="3150" w:type="dxa"/>
-                        <w:tcBorders>
-                          <w:top w:val="outset" w:sz="6" w:space="0" w:color="auto"/>
-                          <w:left w:val="outset" w:sz="6" w:space="0" w:color="auto"/>
-                          <w:bottom w:val="outset" w:sz="6" w:space="0" w:color="auto"/>
-                          <w:right w:val="outset" w:sz="6" w:space="0" w:color="auto"/>
-                        </w:tcBorders>
-                        <w:vAlign w:val="center"/>
-                        <w:hideMark/>
-                      </w:tcPr>
-                      <w:p>
-                        <w:pPr>
-                          <w:jc w:val="center"/>
-                          <w:rPr>
-                            <w:rFonts w:ascii="仿宋_GB2312" w:eastAsia="仿宋_GB2312"/>
-                            <w:sz w:val="18"/>
-                            <w:szCs w:val="18"/>
-                          </w:rPr>
-                        </w:pPr>
-                        <w:r>
-                          <w:rPr>
-                            <w:rFonts w:ascii="仿宋_GB2312" w:eastAsia="仿宋_GB2312" w:hint="eastAsia"/>
-                            <w:sz w:val="18"/>
-                            <w:szCs w:val="18"/>
-                          </w:rPr>
-                          <w:t>50％</w:t>
-                        </w:r>
-                      </w:p>
-                    </w:tc>
-                  </w:tr>
-                  <w:tr>
-                    <w:tc>
-                      <w:tcPr>
-                        <w:tcW w:w="4950" w:type="dxa"/>
-                        <w:tcBorders>
-                          <w:top w:val="outset" w:sz="6" w:space="0" w:color="auto"/>
-                          <w:left w:val="outset" w:sz="6" w:space="0" w:color="auto"/>
-                          <w:bottom w:val="outset" w:sz="6" w:space="0" w:color="auto"/>
-                          <w:right w:val="outset" w:sz="6" w:space="0" w:color="auto"/>
-                        </w:tcBorders>
-                        <w:vAlign w:val="center"/>
-                        <w:hideMark/>
-                      </w:tcPr>
-                      <w:p>
-                        <w:pPr>
-                          <w:jc w:val="center"/>
-                          <w:rPr>
-                            <w:rFonts w:ascii="仿宋_GB2312" w:eastAsia="仿宋_GB2312"/>
-                            <w:sz w:val="18"/>
-                            <w:szCs w:val="18"/>
-                          </w:rPr>
-                        </w:pPr>
-                        <w:r>
-                          <w:rPr>
-                            <w:rFonts w:ascii="仿宋_GB2312" w:eastAsia="仿宋_GB2312" w:hAnsi="宋体" w:hint="eastAsia"/>
-                            <w:sz w:val="18"/>
-                            <w:szCs w:val="18"/>
-                          </w:rPr>
-                          <w:t>根据</w:t>
-                        </w:r>
-                        <w:r>
-                          <w:rPr>
-                            <w:rFonts w:ascii="仿宋_GB2312" w:eastAsia="仿宋_GB2312" w:hint="eastAsia"/>
-                            <w:sz w:val="18"/>
-                            <w:szCs w:val="18"/>
-                          </w:rPr>
-                          <w:t>天</w:t>
-                        </w:r>
-                      </w:p>
-                    </w:tc>
-                    <w:tc>
-                      <w:tcPr>
-                        <w:tcW w:w="3150" w:type="dxa"/>
-                        <w:tcBorders>
-                          <w:top w:val="outset" w:sz="6" w:space="0" w:color="auto"/>
-                          <w:left w:val="outset" w:sz="6" w:space="0" w:color="auto"/>
-                          <w:bottom w:val="outset" w:sz="6" w:space="0" w:color="auto"/>
-                          <w:right w:val="outset" w:sz="6" w:space="0" w:color="auto"/>
-                        </w:tcBorders>
-                        <w:vAlign w:val="center"/>
-                        <w:hideMark/>
-                      </w:tcPr>
-                      <w:p>
-                        <w:pPr>
-                          <w:jc w:val="center"/>
-                          <w:rPr>
-                            <w:rFonts w:ascii="仿宋_GB2312" w:eastAsia="仿宋_GB2312"/>
-                            <w:sz w:val="18"/>
-                            <w:szCs w:val="18"/>
-                          </w:rPr>
-                        </w:pPr>
-                        <w:r>
-                          <w:rPr>
-                            <w:rFonts w:ascii="仿宋_GB2312" w:eastAsia="仿宋_GB2312" w:hint="eastAsia"/>
-                            <w:sz w:val="18"/>
-                            <w:szCs w:val="18"/>
-                          </w:rPr>
-                          <w:t>40％</w:t>
-                        </w:r>
-                      </w:p>
-                    </w:tc>
-                  </w:tr>
-                  <w:tr>
-                    <w:tc>
-                      <w:tcPr>
-                        <w:tcW w:w="4950" w:type="dxa"/>
-                        <w:tcBorders>
-                          <w:top w:val="outset" w:sz="6" w:space="0" w:color="auto"/>
-                          <w:left w:val="outset" w:sz="6" w:space="0" w:color="auto"/>
-                          <w:bottom w:val="outset" w:sz="6" w:space="0" w:color="auto"/>
-                          <w:right w:val="outset" w:sz="6" w:space="0" w:color="auto"/>
-                        </w:tcBorders>
-                        <w:vAlign w:val="center"/>
-                        <w:hideMark/>
-                      </w:tcPr>
-                      <w:p>
-                        <w:pPr>
-                          <w:jc w:val="center"/>
-                          <w:rPr>
-                            <w:rFonts w:ascii="仿宋_GB2312" w:eastAsia="仿宋_GB2312"/>
-                            <w:sz w:val="18"/>
-                            <w:szCs w:val="18"/>
-                          </w:rPr>
-                        </w:pPr>
-                        <w:r>
-                          <w:rPr>
-                            <w:rFonts w:ascii="仿宋_GB2312" w:eastAsia="仿宋_GB2312" w:hAnsi="宋体" w:hint="eastAsia"/>
-                            <w:sz w:val="18"/>
-                            <w:szCs w:val="18"/>
-                          </w:rPr>
-                          <w:t>根据</w:t>
-                        </w:r>
-                      </w:p>
-                    </w:tc>
-                    <w:tc>
-                      <w:tcPr>
-                        <w:tcW w:w="3150" w:type="dxa"/>
-                        <w:tcBorders>
-                          <w:top w:val="outset" w:sz="6" w:space="0" w:color="auto"/>
-                          <w:left w:val="outset" w:sz="6" w:space="0" w:color="auto"/>
-                          <w:bottom w:val="outset" w:sz="6" w:space="0" w:color="auto"/>
-                          <w:right w:val="outset" w:sz="6" w:space="0" w:color="auto"/>
-                        </w:tcBorders>
-                        <w:vAlign w:val="center"/>
-                        <w:hideMark/>
-                      </w:tcPr>
-                      <w:p>
-                        <w:pPr>
-                          <w:jc w:val="center"/>
-                          <w:rPr>
-                            <w:rFonts w:ascii="仿宋_GB2312" w:eastAsia="仿宋_GB2312"/>
-                            <w:sz w:val="18"/>
-                            <w:szCs w:val="18"/>
-                          </w:rPr>
-                        </w:pPr>
-                        <w:r>
-                          <w:rPr>
-                            <w:rFonts w:ascii="仿宋_GB2312" w:eastAsia="仿宋_GB2312" w:hint="eastAsia"/>
-                            <w:sz w:val="18"/>
-                            <w:szCs w:val="18"/>
-                          </w:rPr>
-                          <w:t>30%</w:t>
-                        </w:r>
-                      </w:p>
-                    </w:tc>
-                  </w:tr>
-                  <w:tr>
-                    <w:tc>
-                      <w:tcPr>
-                        <w:tcW w:w="4950" w:type="dxa"/>
-                        <w:tcBorders>
-                          <w:top w:val="outset" w:sz="6" w:space="0" w:color="auto"/>
-                          <w:left w:val="outset" w:sz="6" w:space="0" w:color="auto"/>
-                          <w:bottom w:val="outset" w:sz="6" w:space="0" w:color="auto"/>
-                          <w:right w:val="outset" w:sz="6" w:space="0" w:color="auto"/>
-                        </w:tcBorders>
-                        <w:vAlign w:val="center"/>
-                        <w:hideMark/>
-                      </w:tcPr>
-                      <w:p>
-                        <w:pPr>
-                          <w:jc w:val="center"/>
-                          <w:rPr>
-                            <w:rFonts w:ascii="仿宋_GB2312" w:eastAsia="仿宋_GB2312"/>
-                            <w:sz w:val="18"/>
-                            <w:szCs w:val="18"/>
-                          </w:rPr>
-                        </w:pPr>
-                        <w:r>
-                          <w:rPr>
-                            <w:rFonts w:ascii="仿宋_GB2312" w:eastAsia="仿宋_GB2312" w:hint="eastAsia"/>
-                            <w:sz w:val="18"/>
-                            <w:szCs w:val="18"/>
-                          </w:rPr>
-                          <w:t>足</w:t>
-                        </w:r>
-                        <w:r>
-                          <w:rPr>
-                            <w:rFonts w:ascii="仿宋_GB2312" w:eastAsia="仿宋_GB2312" w:hAnsi="宋体" w:hint="eastAsia"/>
-                            <w:sz w:val="18"/>
-                            <w:szCs w:val="18"/>
-                          </w:rPr>
-                          <w:t>根据根据</w:t>
-                        </w:r>
-                        <w:r>
-                          <w:rPr>
-                            <w:rFonts w:ascii="仿宋_GB2312" w:eastAsia="仿宋_GB2312" w:hint="eastAsia"/>
-                            <w:sz w:val="18"/>
-                            <w:szCs w:val="18"/>
-                          </w:rPr>
-                          <w:t>天</w:t>
-                        </w:r>
-                      </w:p>
-                    </w:tc>
-                    <w:tc>
-                      <w:tcPr>
-                        <w:tcW w:w="3150" w:type="dxa"/>
-                        <w:tcBorders>
-                          <w:top w:val="outset" w:sz="6" w:space="0" w:color="auto"/>
-                          <w:left w:val="outset" w:sz="6" w:space="0" w:color="auto"/>
-                          <w:bottom w:val="outset" w:sz="6" w:space="0" w:color="auto"/>
-                          <w:right w:val="outset" w:sz="6" w:space="0" w:color="auto"/>
-                        </w:tcBorders>
-                        <w:vAlign w:val="center"/>
-                        <w:hideMark/>
-                      </w:tcPr>
-                      <w:p>
-                        <w:pPr>
-                          <w:jc w:val="center"/>
-                          <w:rPr>
-                            <w:rFonts w:ascii="仿宋_GB2312" w:eastAsia="仿宋_GB2312"/>
-                            <w:sz w:val="18"/>
-                            <w:szCs w:val="18"/>
-                          </w:rPr>
-                        </w:pPr>
-                        <w:r>
-                          <w:rPr>
-                            <w:rFonts w:ascii="仿宋_GB2312" w:eastAsia="仿宋_GB2312" w:hint="eastAsia"/>
-                            <w:sz w:val="18"/>
-                            <w:szCs w:val="18"/>
-                          </w:rPr>
-                          <w:t>25%</w:t>
-                        </w:r>
-                      </w:p>
-                    </w:tc>
-                  </w:tr>
-                  <w:tr>
-                    <w:tc>
-                      <w:tcPr>
-                        <w:tcW w:w="4950" w:type="dxa"/>
-                        <w:tcBorders>
-                          <w:top w:val="outset" w:sz="6" w:space="0" w:color="auto"/>
-                          <w:left w:val="outset" w:sz="6" w:space="0" w:color="auto"/>
-                          <w:bottom w:val="outset" w:sz="6" w:space="0" w:color="auto"/>
-                          <w:right w:val="outset" w:sz="6" w:space="0" w:color="auto"/>
-                        </w:tcBorders>
-                        <w:vAlign w:val="center"/>
-                        <w:hideMark/>
-                      </w:tcPr>
-                      <w:p>
-                        <w:pPr>
-                          <w:jc w:val="center"/>
-                          <w:rPr>
-                            <w:rFonts w:ascii="仿宋_GB2312" w:eastAsia="仿宋_GB2312"/>
-                            <w:sz w:val="18"/>
-                            <w:szCs w:val="18"/>
-                          </w:rPr>
-                        </w:pPr>
-                        <w:r>
-                          <w:rPr>
-                            <w:rFonts w:ascii="仿宋_GB2312" w:eastAsia="仿宋_GB2312" w:hint="eastAsia"/>
-                            <w:sz w:val="18"/>
-                            <w:szCs w:val="18"/>
-                          </w:rPr>
-                          <w:t>少</w:t>
-                        </w:r>
-                        <w:r>
-                          <w:rPr>
-                            <w:rFonts w:ascii="仿宋_GB2312" w:eastAsia="仿宋_GB2312" w:hAnsi="宋体" w:hint="eastAsia"/>
-                            <w:sz w:val="18"/>
-                            <w:szCs w:val="18"/>
-                          </w:rPr>
-                          <w:t>根据</w:t>
-                        </w:r>
-                        <w:r>
-                          <w:rPr>
-                            <w:rFonts w:ascii="仿宋_GB2312" w:eastAsia="仿宋_GB2312" w:hint="eastAsia"/>
-                            <w:sz w:val="18"/>
-                            <w:szCs w:val="18"/>
-                          </w:rPr>
-                          <w:t>0天</w:t>
-                        </w:r>
-                      </w:p>
-                    </w:tc>
-                    <w:tc>
-                      <w:tcPr>
-                        <w:tcW w:w="3150" w:type="dxa"/>
-                        <w:tcBorders>
-                          <w:top w:val="outset" w:sz="6" w:space="0" w:color="auto"/>
-                          <w:left w:val="outset" w:sz="6" w:space="0" w:color="auto"/>
-                          <w:bottom w:val="outset" w:sz="6" w:space="0" w:color="auto"/>
-                          <w:right w:val="outset" w:sz="6" w:space="0" w:color="auto"/>
-                        </w:tcBorders>
-                        <w:vAlign w:val="center"/>
-                        <w:hideMark/>
-                      </w:tcPr>
-                      <w:p>
-                        <w:pPr>
-                          <w:jc w:val="center"/>
-                          <w:rPr>
-                            <w:rFonts w:ascii="仿宋_GB2312" w:eastAsia="仿宋_GB2312"/>
-                            <w:sz w:val="18"/>
-                            <w:szCs w:val="18"/>
-                          </w:rPr>
-                        </w:pPr>
-                        <w:r>
-                          <w:rPr>
-                            <w:rFonts w:ascii="仿宋_GB2312" w:eastAsia="仿宋_GB2312" w:hint="eastAsia"/>
-                            <w:sz w:val="18"/>
-                            <w:szCs w:val="18"/>
-                          </w:rPr>
-                          <w:t>0％</w:t>
-                        </w:r>
-                      </w:p>
-                    </w:tc>
-                  </w:tr>
-                </w:tbl>
-                <w:p>
-                  <w:pPr>
-                    <w:jc w:val="center"/>
-                    <w:rPr>
-                      <w:rFonts w:ascii="仿宋_GB2312" w:eastAsia="仿宋_GB2312"/>
-                      <w:sz w:val="18"/>
-                      <w:szCs w:val="18"/>
-                    </w:rPr>
-                  </w:pPr>
-                </w:p>
-              </w:tc>
-            </w:tr>
-            <w:tr>
-              <w:tc>
-                <w:tcPr>
-                  <w:tcW w:w="4950" w:type="dxa"/>
-                  <w:tcBorders>
-                    <w:top w:val="outset" w:sz="6" w:space="0" w:color="auto"/>
-                    <w:left w:val="outset" w:sz="6" w:space="0" w:color="auto"/>
-                    <w:bottom w:val="outset" w:sz="6" w:space="0" w:color="auto"/>
-                    <w:right w:val="outset" w:sz="6" w:space="0" w:color="auto"/>
-                  </w:tcBorders>
-                  <w:vAlign w:val="center"/>
-                  <w:hideMark/>
-                </w:tcPr>
-                <w:p>
-                  <w:pPr>
-                    <w:jc w:val="center"/>
-                    <w:rPr>
-                      <w:rFonts w:ascii="仿宋_GB2312" w:eastAsia="仿宋_GB2312"/>
+                      <w:rFonts w:ascii="仿宋_GB2312" w:eastAsia="仿宋_GB2312" w:hAnsi="宋体" w:hint="eastAsia"/>
                       <w:sz w:val="18"/>
                       <w:szCs w:val="18"/>
                     </w:rPr>
@@ -1684,46 +550,7 @@
                       <w:sz w:val="18"/>
                       <w:szCs w:val="18"/>
                     </w:rPr>
-                    <w:t>根据</w:t>
-                  </w:r>
-                  <w:r>
-                    <w:rPr>
-                      <w:rFonts w:ascii="仿宋_GB2312" w:eastAsia="仿宋_GB2312" w:hint="eastAsia"/>
-                      <w:sz w:val="18"/>
-                      <w:szCs w:val="18"/>
-                    </w:rPr>
-                    <w:t>天</w:t>
-                  </w:r>
-                </w:p>
-              </w:tc>
-              <w:tc>
-                <w:tcPr>
-                  <w:tcW w:w="3150" w:type="dxa"/>
-                  <w:tcBorders>
-                    <w:top w:val="outset" w:sz="6" w:space="0" w:color="auto"/>
-                    <w:left w:val="outset" w:sz="6" w:space="0" w:color="auto"/>
-                    <w:bottom w:val="outset" w:sz="6" w:space="0" w:color="auto"/>
-                    <w:right w:val="outset" w:sz="6" w:space="0" w:color="auto"/>
-                  </w:tcBorders>
-                  <w:vAlign w:val="center"/>
-                  <w:hideMark/>
-                </w:tcPr>
-                <w:p>
-                  <w:pPr>
-                    <w:jc w:val="center"/>
-                    <w:rPr>
-                      <w:rFonts w:ascii="仿宋_GB2312" w:eastAsia="仿宋_GB2312"/>
-                      <w:sz w:val="18"/>
-                      <w:szCs w:val="18"/>
-                    </w:rPr>
-                  </w:pPr>
-                  <w:r>
-                    <w:rPr>
-                      <w:rFonts w:ascii="仿宋_GB2312" w:eastAsia="仿宋_GB2312" w:hint="eastAsia"/>
-                      <w:sz w:val="18"/>
-                      <w:szCs w:val="18"/>
-                    </w:rPr>
-                    <w:t>50％</w:t>
+                    <w:t>4</w:t>
                   </w:r>
                 </w:p>
               </w:tc>
@@ -1731,21 +558,21 @@
             <w:tr>
               <w:tc>
                 <w:tcPr>
-                  <w:tcW w:w="4950" w:type="dxa"/>
+                  <w:tcW w:w="2272" w:type="dxa"/>
                   <w:tcBorders>
-                    <w:top w:val="outset" w:sz="6" w:space="0" w:color="auto"/>
-                    <w:left w:val="outset" w:sz="6" w:space="0" w:color="auto"/>
-                    <w:bottom w:val="outset" w:sz="6" w:space="0" w:color="auto"/>
-                    <w:right w:val="outset" w:sz="6" w:space="0" w:color="auto"/>
+                    <w:top w:val="single" w:sz="4" w:space="0" w:color="auto"/>
+                    <w:left w:val="single" w:sz="4" w:space="0" w:color="auto"/>
+                    <w:bottom w:val="single" w:sz="4" w:space="0" w:color="auto"/>
+                    <w:right w:val="single" w:sz="4" w:space="0" w:color="auto"/>
                   </w:tcBorders>
-                  <w:vAlign w:val="center"/>
                   <w:hideMark/>
                 </w:tcPr>
                 <w:p>
                   <w:pPr>
+                    <w:spacing w:line="240" w:lineRule="exact"/>
                     <w:jc w:val="center"/>
                     <w:rPr>
-                      <w:rFonts w:ascii="仿宋_GB2312" w:eastAsia="仿宋_GB2312"/>
+                      <w:rFonts w:ascii="仿宋_GB2312" w:eastAsia="仿宋_GB2312" w:hAnsi="宋体" w:hint="eastAsia"/>
                       <w:sz w:val="18"/>
                       <w:szCs w:val="18"/>
                     </w:rPr>
@@ -1756,221 +583,27 @@
                       <w:sz w:val="18"/>
                       <w:szCs w:val="18"/>
                     </w:rPr>
-                    <w:t>根据</w:t>
+                    <w:t>5</w:t>
                   </w:r>
                 </w:p>
               </w:tc>
               <w:tc>
                 <w:tcPr>
-                  <w:tcW w:w="3150" w:type="dxa"/>
+                  <w:tcW w:w="2272" w:type="dxa"/>
                   <w:tcBorders>
-                    <w:top w:val="outset" w:sz="6" w:space="0" w:color="auto"/>
-                    <w:left w:val="outset" w:sz="6" w:space="0" w:color="auto"/>
-                    <w:bottom w:val="outset" w:sz="6" w:space="0" w:color="auto"/>
-                    <w:right w:val="outset" w:sz="6" w:space="0" w:color="auto"/>
+                    <w:top w:val="single" w:sz="4" w:space="0" w:color="auto"/>
+                    <w:left w:val="single" w:sz="4" w:space="0" w:color="auto"/>
+                    <w:bottom w:val="single" w:sz="4" w:space="0" w:color="auto"/>
+                    <w:right w:val="single" w:sz="4" w:space="0" w:color="auto"/>
                   </w:tcBorders>
-                  <w:vAlign w:val="center"/>
                   <w:hideMark/>
                 </w:tcPr>
                 <w:p>
                   <w:pPr>
+                    <w:spacing w:line="240" w:lineRule="exact"/>
                     <w:jc w:val="center"/>
                     <w:rPr>
-                      <w:rFonts w:ascii="仿宋_GB2312" w:eastAsia="仿宋_GB2312"/>
-                      <w:sz w:val="18"/>
-                      <w:szCs w:val="18"/>
-                    </w:rPr>
-                  </w:pPr>
-                  <w:r>
-                    <w:rPr>
-                      <w:rFonts w:ascii="仿宋_GB2312" w:eastAsia="仿宋_GB2312" w:hint="eastAsia"/>
-                      <w:sz w:val="18"/>
-                      <w:szCs w:val="18"/>
-                    </w:rPr>
-                    <w:t>40％</w:t>
-                  </w:r>
-                </w:p>
-              </w:tc>
-            </w:tr>
-            <w:tr>
-              <w:tc>
-                <w:tcPr>
-                  <w:tcW w:w="4950" w:type="dxa"/>
-                  <w:tcBorders>
-                    <w:top w:val="outset" w:sz="6" w:space="0" w:color="auto"/>
-                    <w:left w:val="outset" w:sz="6" w:space="0" w:color="auto"/>
-                    <w:bottom w:val="outset" w:sz="6" w:space="0" w:color="auto"/>
-                    <w:right w:val="outset" w:sz="6" w:space="0" w:color="auto"/>
-                  </w:tcBorders>
-                  <w:vAlign w:val="center"/>
-                  <w:hideMark/>
-                </w:tcPr>
-                <w:p>
-                  <w:pPr>
-                    <w:jc w:val="center"/>
-                    <w:rPr>
-                      <w:rFonts w:ascii="仿宋_GB2312" w:eastAsia="仿宋_GB2312"/>
-                      <w:sz w:val="18"/>
-                      <w:szCs w:val="18"/>
-                    </w:rPr>
-                  </w:pPr>
-                  <w:r>
-                    <w:rPr>
-                      <w:rFonts w:ascii="仿宋_GB2312" w:eastAsia="仿宋_GB2312" w:hint="eastAsia"/>
-                      <w:sz w:val="18"/>
-                      <w:szCs w:val="18"/>
-                    </w:rPr>
-                    <w:lastRenderedPageBreak/>
-                    <w:t>足</w:t>
-                  </w:r>
-                  <w:r>
-                    <w:rPr>
                       <w:rFonts w:ascii="仿宋_GB2312" w:eastAsia="仿宋_GB2312" w:hAnsi="宋体" w:hint="eastAsia"/>
-                      <w:sz w:val="18"/>
-                      <w:szCs w:val="18"/>
-                    </w:rPr>
-                    <w:t>根据</w:t>
-                  </w:r>
-                </w:p>
-              </w:tc>
-              <w:tc>
-                <w:tcPr>
-                  <w:tcW w:w="3150" w:type="dxa"/>
-                  <w:tcBorders>
-                    <w:top w:val="outset" w:sz="6" w:space="0" w:color="auto"/>
-                    <w:left w:val="outset" w:sz="6" w:space="0" w:color="auto"/>
-                    <w:bottom w:val="outset" w:sz="6" w:space="0" w:color="auto"/>
-                    <w:right w:val="outset" w:sz="6" w:space="0" w:color="auto"/>
-                  </w:tcBorders>
-                  <w:vAlign w:val="center"/>
-                  <w:hideMark/>
-                </w:tcPr>
-                <w:p>
-                  <w:pPr>
-                    <w:jc w:val="center"/>
-                    <w:rPr>
-                      <w:rFonts w:ascii="仿宋_GB2312" w:eastAsia="仿宋_GB2312"/>
-                      <w:sz w:val="18"/>
-                      <w:szCs w:val="18"/>
-                    </w:rPr>
-                  </w:pPr>
-                  <w:r>
-                    <w:rPr>
-                      <w:rFonts w:ascii="仿宋_GB2312" w:eastAsia="仿宋_GB2312" w:hint="eastAsia"/>
-                      <w:sz w:val="18"/>
-                      <w:szCs w:val="18"/>
-                    </w:rPr>
-                    <w:t>30%</w:t>
-                  </w:r>
-                </w:p>
-              </w:tc>
-            </w:tr>
-            <w:tr>
-              <w:tc>
-                <w:tcPr>
-                  <w:tcW w:w="4950" w:type="dxa"/>
-                  <w:tcBorders>
-                    <w:top w:val="outset" w:sz="6" w:space="0" w:color="auto"/>
-                    <w:left w:val="outset" w:sz="6" w:space="0" w:color="auto"/>
-                    <w:bottom w:val="outset" w:sz="6" w:space="0" w:color="auto"/>
-                    <w:right w:val="outset" w:sz="6" w:space="0" w:color="auto"/>
-                  </w:tcBorders>
-                  <w:vAlign w:val="center"/>
-                  <w:hideMark/>
-                </w:tcPr>
-                <w:p>
-                  <w:pPr>
-                    <w:jc w:val="center"/>
-                    <w:rPr>
-                      <w:rFonts w:ascii="仿宋_GB2312" w:eastAsia="仿宋_GB2312"/>
-                      <w:sz w:val="18"/>
-                      <w:szCs w:val="18"/>
-                    </w:rPr>
-                  </w:pPr>
-                  <w:r>
-                    <w:rPr>
-                      <w:rFonts w:ascii="仿宋_GB2312" w:eastAsia="仿宋_GB2312" w:hint="eastAsia"/>
-                      <w:sz w:val="18"/>
-                      <w:szCs w:val="18"/>
-                    </w:rPr>
-                    <w:t>足</w:t>
-                  </w:r>
-                  <w:r>
-                    <w:rPr>
-                      <w:rFonts w:ascii="仿宋_GB2312" w:eastAsia="仿宋_GB2312" w:hAnsi="宋体" w:hint="eastAsia"/>
-                      <w:sz w:val="18"/>
-                      <w:szCs w:val="18"/>
-                    </w:rPr>
-                    <w:t>根据</w:t>
-                  </w:r>
-                  <w:r>
-                    <w:rPr>
-                      <w:rFonts w:ascii="仿宋_GB2312" w:eastAsia="仿宋_GB2312" w:hint="eastAsia"/>
-                      <w:sz w:val="18"/>
-                      <w:szCs w:val="18"/>
-                    </w:rPr>
-                    <w:t>少于</w:t>
-                  </w:r>
-                  <w:r>
-                    <w:rPr>
-                      <w:rFonts w:ascii="仿宋_GB2312" w:eastAsia="仿宋_GB2312" w:hAnsi="宋体" w:hint="eastAsia"/>
-                      <w:sz w:val="18"/>
-                      <w:szCs w:val="18"/>
-                    </w:rPr>
-                    <w:t>根据</w:t>
-                  </w:r>
-                </w:p>
-              </w:tc>
-              <w:tc>
-                <w:tcPr>
-                  <w:tcW w:w="3150" w:type="dxa"/>
-                  <w:tcBorders>
-                    <w:top w:val="outset" w:sz="6" w:space="0" w:color="auto"/>
-                    <w:left w:val="outset" w:sz="6" w:space="0" w:color="auto"/>
-                    <w:bottom w:val="outset" w:sz="6" w:space="0" w:color="auto"/>
-                    <w:right w:val="outset" w:sz="6" w:space="0" w:color="auto"/>
-                  </w:tcBorders>
-                  <w:vAlign w:val="center"/>
-                  <w:hideMark/>
-                </w:tcPr>
-                <w:p>
-                  <w:pPr>
-                    <w:jc w:val="center"/>
-                    <w:rPr>
-                      <w:rFonts w:ascii="仿宋_GB2312" w:eastAsia="仿宋_GB2312"/>
-                      <w:sz w:val="18"/>
-                      <w:szCs w:val="18"/>
-                    </w:rPr>
-                  </w:pPr>
-                  <w:r>
-                    <w:rPr>
-                      <w:rFonts w:ascii="仿宋_GB2312" w:eastAsia="仿宋_GB2312" w:hint="eastAsia"/>
-                      <w:sz w:val="18"/>
-                      <w:szCs w:val="18"/>
-                    </w:rPr>
-                    <w:t>25%</w:t>
-                  </w:r>
-                </w:p>
-              </w:tc>
-            </w:tr>
-            <w:tr>
-              <w:tc>
-                <w:tcPr>
-                  <w:tcW w:w="4950" w:type="dxa"/>
-                  <w:tcBorders>
-                    <w:top w:val="outset" w:sz="6" w:space="0" w:color="auto"/>
-                    <w:left w:val="outset" w:sz="6" w:space="0" w:color="auto"/>
-                    <w:bottom w:val="outset" w:sz="6" w:space="0" w:color="auto"/>
-                    <w:right w:val="outset" w:sz="6" w:space="0" w:color="auto"/>
-                  </w:tcBorders>
-                  <w:vAlign w:val="center"/>
-                  <w:hideMark/>
-                </w:tcPr>
-                <w:p>
-                  <w:pPr>
-                    <w:jc w:val="center"/>
-                    <w:rPr>
-                      <w:rFonts w:ascii="仿宋_GB2312" w:eastAsia="仿宋_GB2312"/>
                       <w:sz w:val="18"/>
                       <w:szCs w:val="18"/>
                     </w:rPr>
@@ -1981,38 +614,71 @@
                       <w:sz w:val="18"/>
                       <w:szCs w:val="18"/>
                     </w:rPr>
-                    <w:t>根据</w:t>
+                    <w:t>6</w:t>
                   </w:r>
                 </w:p>
               </w:tc>
+            </w:tr>
+            <w:tr>
               <w:tc>
                 <w:tcPr>
-                  <w:tcW w:w="3150" w:type="dxa"/>
+                  <w:tcW w:w="2272" w:type="dxa"/>
                   <w:tcBorders>
-                    <w:top w:val="outset" w:sz="6" w:space="0" w:color="auto"/>
-                    <w:left w:val="outset" w:sz="6" w:space="0" w:color="auto"/>
-                    <w:bottom w:val="outset" w:sz="6" w:space="0" w:color="auto"/>
-                    <w:right w:val="outset" w:sz="6" w:space="0" w:color="auto"/>
+                    <w:top w:val="single" w:sz="4" w:space="0" w:color="auto"/>
+                    <w:left w:val="single" w:sz="4" w:space="0" w:color="auto"/>
+                    <w:bottom w:val="single" w:sz="4" w:space="0" w:color="auto"/>
+                    <w:right w:val="single" w:sz="4" w:space="0" w:color="auto"/>
                   </w:tcBorders>
-                  <w:vAlign w:val="center"/>
                   <w:hideMark/>
                 </w:tcPr>
                 <w:p>
                   <w:pPr>
+                    <w:spacing w:line="240" w:lineRule="exact"/>
                     <w:jc w:val="center"/>
                     <w:rPr>
-                      <w:rFonts w:ascii="仿宋_GB2312" w:eastAsia="仿宋_GB2312"/>
+                      <w:rFonts w:ascii="仿宋_GB2312" w:eastAsia="仿宋_GB2312" w:hAnsi="宋体" w:hint="eastAsia"/>
                       <w:sz w:val="18"/>
                       <w:szCs w:val="18"/>
                     </w:rPr>
                   </w:pPr>
                   <w:r>
                     <w:rPr>
-                      <w:rFonts w:ascii="仿宋_GB2312" w:eastAsia="仿宋_GB2312" w:hint="eastAsia"/>
+                      <w:rFonts w:ascii="仿宋_GB2312" w:eastAsia="仿宋_GB2312" w:hAnsi="宋体" w:hint="eastAsia"/>
                       <w:sz w:val="18"/>
                       <w:szCs w:val="18"/>
                     </w:rPr>
-                    <w:t>0％</w:t>
+                    <w:t>7</w:t>
+                  </w:r>
+                </w:p>
+              </w:tc>
+              <w:tc>
+                <w:tcPr>
+                  <w:tcW w:w="2272" w:type="dxa"/>
+                  <w:tcBorders>
+                    <w:top w:val="single" w:sz="4" w:space="0" w:color="auto"/>
+                    <w:left w:val="single" w:sz="4" w:space="0" w:color="auto"/>
+                    <w:bottom w:val="single" w:sz="4" w:space="0" w:color="auto"/>
+                    <w:right w:val="single" w:sz="4" w:space="0" w:color="auto"/>
+                  </w:tcBorders>
+                  <w:hideMark/>
+                </w:tcPr>
+                <w:p>
+                  <w:pPr>
+                    <w:spacing w:line="240" w:lineRule="exact"/>
+                    <w:jc w:val="center"/>
+                    <w:rPr>
+                      <w:rFonts w:ascii="仿宋_GB2312" w:eastAsia="仿宋_GB2312" w:hAnsi="宋体" w:hint="eastAsia"/>
+                      <w:sz w:val="18"/>
+                      <w:szCs w:val="18"/>
+                    </w:rPr>
+                  </w:pPr>
+                  <w:r>
+                    <w:rPr>
+                      <w:rFonts w:ascii="仿宋_GB2312" w:eastAsia="仿宋_GB2312" w:hAnsi="宋体" w:hint="eastAsia"/>
+                      <w:sz w:val="18"/>
+                      <w:szCs w:val="18"/>
+                    </w:rPr>
+                    <w:t>8</w:t>
                   </w:r>
                 </w:p>
               </w:tc>
@@ -2020,91 +686,10 @@
           </w:tbl>
           <w:p>
             <w:pPr>
-              <w:rPr>
-                <w:rFonts w:ascii="仿宋_GB2312" w:eastAsia="仿宋_GB2312"/>
-                <w:sz w:val="18"/>
-                <w:szCs w:val="18"/>
-              </w:rPr>
-            </w:pPr>
-            <w:r>
-              <w:rPr>
-                <w:rFonts w:ascii="仿宋_GB2312" w:eastAsia="仿宋_GB2312" w:hint="eastAsia"/>
-                <w:sz w:val="18"/>
-                <w:szCs w:val="18"/>
-              </w:rPr>
-              <w:t> </w:t>
-            </w:r>
-          </w:p>
-          <w:p>
-            <w:pPr>
-              <w:rPr>
-                <w:rFonts w:ascii="仿宋_GB2312" w:eastAsia="仿宋_GB2312"/>
-                <w:sz w:val="18"/>
-                <w:szCs w:val="18"/>
-              </w:rPr>
-            </w:pPr>
-            <w:r>
-              <w:rPr>
-                <w:rFonts w:ascii="仿宋_GB2312" w:eastAsia="仿宋_GB2312" w:hint="eastAsia"/>
-                <w:sz w:val="18"/>
-                <w:szCs w:val="18"/>
-              </w:rPr>
-              <w:t>2）</w:t>
-            </w:r>
-            <w:r>
+              <w:spacing w:line="240" w:lineRule="exact"/>
+              <w:jc w:val="center"/>
               <w:rPr>
                 <w:rFonts w:ascii="仿宋_GB2312" w:eastAsia="仿宋_GB2312" w:hAnsi="宋体" w:hint="eastAsia"/>
-                <w:sz w:val="18"/>
-                <w:szCs w:val="18"/>
-              </w:rPr>
-              <w:t>根据根据根据根据根据根据根据根据根据根据根据根据根据根据根据根据</w:t>
-            </w:r>
-            <w:r>
-              <w:rPr>
-                <w:rFonts w:ascii="仿宋_GB2312" w:eastAsia="仿宋_GB2312" w:hint="eastAsia"/>
-                <w:sz w:val="18"/>
-                <w:szCs w:val="18"/>
-              </w:rPr>
-              <w:t>。</w:t>
-            </w:r>
-          </w:p>
-          <w:p>
-            <w:pPr>
-              <w:rPr>
-                <w:rFonts w:ascii="仿宋_GB2312" w:eastAsia="仿宋_GB2312"/>
-                <w:sz w:val="18"/>
-                <w:szCs w:val="18"/>
-              </w:rPr>
-            </w:pPr>
-            <w:r>
-              <w:rPr>
-                <w:rFonts w:ascii="仿宋_GB2312" w:eastAsia="仿宋_GB2312" w:hint="eastAsia"/>
-                <w:sz w:val="18"/>
-                <w:szCs w:val="18"/>
-              </w:rPr>
-              <w:t>3）</w:t>
-            </w:r>
-            <w:r>
-              <w:rPr>
-                <w:rFonts w:ascii="仿宋_GB2312" w:eastAsia="仿宋_GB2312" w:hAnsi="宋体" w:hint="eastAsia"/>
-                <w:sz w:val="18"/>
-                <w:szCs w:val="18"/>
-              </w:rPr>
-              <w:t>根据根据根据根据根据根据</w:t>
-            </w:r>
-            <w:r>
-              <w:rPr>
-                <w:rFonts w:ascii="仿宋_GB2312" w:eastAsia="仿宋_GB2312" w:hint="eastAsia"/>
-                <w:sz w:val="18"/>
-                <w:szCs w:val="18"/>
-              </w:rPr>
-              <w:t>。</w:t>
-            </w:r>
-          </w:p>
-          <w:p>
-            <w:pPr>
-              <w:rPr>
-                <w:rFonts w:ascii="仿宋_GB2312" w:eastAsia="仿宋_GB2312"/>
                 <w:sz w:val="18"/>
                 <w:szCs w:val="18"/>
               </w:rPr>
@@ -2112,8 +697,485 @@
           </w:p>
         </w:tc>
       </w:tr>
+      <w:tr>
+        <w:trPr>
+          <w:trHeight w:val="66"/>
+          <w:jc w:val="center"/>
+        </w:trPr>
+        <w:tc>
+          <w:tcPr>
+            <w:tcW w:w="0" w:type="auto"/>
+            <w:vMerge/>
+            <w:tcBorders>
+              <w:top w:val="single" w:sz="4" w:space="0" w:color="auto"/>
+              <w:left w:val="single" w:sz="4" w:space="0" w:color="auto"/>
+              <w:bottom w:val="single" w:sz="4" w:space="0" w:color="auto"/>
+              <w:right w:val="single" w:sz="4" w:space="0" w:color="auto"/>
+            </w:tcBorders>
+            <w:vAlign w:val="center"/>
+            <w:hideMark/>
+          </w:tcPr>
+          <w:p>
+            <w:pPr>
+              <w:spacing w:line="240" w:lineRule="auto"/>
+              <w:rPr>
+                <w:rFonts w:ascii="仿宋_GB2312" w:eastAsia="仿宋_GB2312" w:hAnsi="宋体"/>
+                <w:sz w:val="18"/>
+                <w:szCs w:val="18"/>
+              </w:rPr>
+            </w:pPr>
+          </w:p>
+        </w:tc>
+        <w:tc>
+          <w:tcPr>
+            <w:tcW w:w="772" w:type="dxa"/>
+            <w:tcBorders>
+              <w:top w:val="single" w:sz="4" w:space="0" w:color="auto"/>
+              <w:left w:val="single" w:sz="4" w:space="0" w:color="auto"/>
+              <w:bottom w:val="single" w:sz="4" w:space="0" w:color="auto"/>
+              <w:right w:val="single" w:sz="4" w:space="0" w:color="auto"/>
+            </w:tcBorders>
+            <w:hideMark/>
+          </w:tcPr>
+          <w:p>
+            <w:pPr>
+              <w:spacing w:line="240" w:lineRule="exact"/>
+              <w:jc w:val="center"/>
+              <w:rPr>
+                <w:rFonts w:ascii="仿宋_GB2312" w:eastAsia="仿宋_GB2312" w:hAnsi="宋体" w:hint="eastAsia"/>
+                <w:sz w:val="18"/>
+                <w:szCs w:val="18"/>
+              </w:rPr>
+            </w:pPr>
+            <w:r>
+              <w:rPr>
+                <w:rFonts w:ascii="仿宋_GB2312" w:eastAsia="仿宋_GB2312" w:hAnsi="宋体" w:hint="eastAsia"/>
+                <w:sz w:val="18"/>
+                <w:szCs w:val="18"/>
+              </w:rPr>
+              <w:t>2</w:t>
+            </w:r>
+          </w:p>
+        </w:tc>
+        <w:tc>
+          <w:tcPr>
+            <w:tcW w:w="0" w:type="auto"/>
+            <w:vMerge/>
+            <w:tcBorders>
+              <w:top w:val="single" w:sz="4" w:space="0" w:color="auto"/>
+              <w:left w:val="single" w:sz="4" w:space="0" w:color="auto"/>
+              <w:bottom w:val="single" w:sz="4" w:space="0" w:color="auto"/>
+              <w:right w:val="single" w:sz="4" w:space="0" w:color="auto"/>
+            </w:tcBorders>
+            <w:vAlign w:val="center"/>
+            <w:hideMark/>
+          </w:tcPr>
+          <w:p>
+            <w:pPr>
+              <w:spacing w:line="240" w:lineRule="auto"/>
+              <w:rPr>
+                <w:rFonts w:ascii="仿宋_GB2312" w:eastAsia="仿宋_GB2312" w:hAnsi="宋体"/>
+                <w:sz w:val="18"/>
+                <w:szCs w:val="18"/>
+              </w:rPr>
+            </w:pPr>
+          </w:p>
+        </w:tc>
+        <w:tc>
+          <w:tcPr>
+            <w:tcW w:w="4770" w:type="dxa"/>
+            <w:tcBorders>
+              <w:top w:val="single" w:sz="4" w:space="0" w:color="auto"/>
+              <w:left w:val="single" w:sz="4" w:space="0" w:color="auto"/>
+              <w:bottom w:val="single" w:sz="4" w:space="0" w:color="auto"/>
+              <w:right w:val="single" w:sz="4" w:space="0" w:color="auto"/>
+            </w:tcBorders>
+            <w:hideMark/>
+          </w:tcPr>
+          <w:p>
+            <w:pPr>
+              <w:spacing w:line="240" w:lineRule="exact"/>
+              <w:jc w:val="center"/>
+              <w:rPr>
+                <w:rFonts w:ascii="仿宋_GB2312" w:eastAsia="仿宋_GB2312" w:hAnsi="宋体" w:hint="eastAsia"/>
+                <w:sz w:val="18"/>
+                <w:szCs w:val="18"/>
+              </w:rPr>
+            </w:pPr>
+            <w:r>
+              <w:rPr>
+                <w:rFonts w:ascii="仿宋_GB2312" w:eastAsia="仿宋_GB2312" w:hAnsi="宋体" w:hint="eastAsia"/>
+                <w:sz w:val="18"/>
+                <w:szCs w:val="18"/>
+              </w:rPr>
+              <w:t>0.05（三米指数）</w:t>
+            </w:r>
+          </w:p>
+        </w:tc>
+      </w:tr>
+      <w:tr>
+        <w:trPr>
+          <w:trHeight w:val="66"/>
+          <w:jc w:val="center"/>
+        </w:trPr>
+        <w:tc>
+          <w:tcPr>
+            <w:tcW w:w="1776" w:type="dxa"/>
+            <w:vMerge w:val="restart"/>
+            <w:tcBorders>
+              <w:top w:val="single" w:sz="4" w:space="0" w:color="auto"/>
+              <w:left w:val="single" w:sz="4" w:space="0" w:color="auto"/>
+              <w:bottom w:val="single" w:sz="4" w:space="0" w:color="auto"/>
+              <w:right w:val="single" w:sz="4" w:space="0" w:color="auto"/>
+            </w:tcBorders>
+            <w:vAlign w:val="center"/>
+            <w:hideMark/>
+          </w:tcPr>
+          <w:p>
+            <w:pPr>
+              <w:spacing w:line="240" w:lineRule="exact"/>
+              <w:jc w:val="center"/>
+              <w:rPr>
+                <w:rFonts w:ascii="仿宋_GB2312" w:eastAsia="仿宋_GB2312" w:hAnsi="宋体" w:hint="eastAsia"/>
+                <w:sz w:val="18"/>
+                <w:szCs w:val="18"/>
+              </w:rPr>
+            </w:pPr>
+            <w:r>
+              <w:rPr>
+                <w:rFonts w:ascii="仿宋_GB2312" w:eastAsia="仿宋_GB2312" w:hAnsi="宋体" w:hint="eastAsia"/>
+                <w:sz w:val="18"/>
+                <w:szCs w:val="18"/>
+              </w:rPr>
+              <w:t>盲目</w:t>
+            </w:r>
+          </w:p>
+        </w:tc>
+        <w:tc>
+          <w:tcPr>
+            <w:tcW w:w="772" w:type="dxa"/>
+            <w:tcBorders>
+              <w:top w:val="single" w:sz="4" w:space="0" w:color="auto"/>
+              <w:left w:val="single" w:sz="4" w:space="0" w:color="auto"/>
+              <w:bottom w:val="single" w:sz="4" w:space="0" w:color="auto"/>
+              <w:right w:val="single" w:sz="4" w:space="0" w:color="auto"/>
+            </w:tcBorders>
+            <w:hideMark/>
+          </w:tcPr>
+          <w:p>
+            <w:pPr>
+              <w:spacing w:line="240" w:lineRule="exact"/>
+              <w:jc w:val="center"/>
+              <w:rPr>
+                <w:rFonts w:ascii="仿宋_GB2312" w:eastAsia="仿宋_GB2312" w:hAnsi="宋体" w:hint="eastAsia"/>
+                <w:sz w:val="18"/>
+                <w:szCs w:val="18"/>
+              </w:rPr>
+            </w:pPr>
+            <w:r>
+              <w:rPr>
+                <w:rFonts w:ascii="仿宋_GB2312" w:eastAsia="仿宋_GB2312" w:hAnsi="宋体" w:hint="eastAsia"/>
+                <w:sz w:val="18"/>
+                <w:szCs w:val="18"/>
+              </w:rPr>
+              <w:t>3</w:t>
+            </w:r>
+          </w:p>
+        </w:tc>
+        <w:tc>
+          <w:tcPr>
+            <w:tcW w:w="2552" w:type="dxa"/>
+            <w:tcBorders>
+              <w:top w:val="single" w:sz="4" w:space="0" w:color="auto"/>
+              <w:left w:val="single" w:sz="4" w:space="0" w:color="auto"/>
+              <w:bottom w:val="single" w:sz="4" w:space="0" w:color="auto"/>
+              <w:right w:val="single" w:sz="4" w:space="0" w:color="auto"/>
+            </w:tcBorders>
+            <w:hideMark/>
+          </w:tcPr>
+          <w:p>
+            <w:pPr>
+              <w:spacing w:line="240" w:lineRule="exact"/>
+              <w:jc w:val="center"/>
+              <w:rPr>
+                <w:rFonts w:ascii="仿宋_GB2312" w:eastAsia="仿宋_GB2312" w:hAnsi="宋体" w:hint="eastAsia"/>
+                <w:sz w:val="18"/>
+                <w:szCs w:val="18"/>
+              </w:rPr>
+            </w:pPr>
+            <w:r>
+              <w:rPr>
+                <w:rFonts w:ascii="仿宋_GB2312" w:eastAsia="仿宋_GB2312" w:hAnsi="宋体" w:hint="eastAsia"/>
+                <w:sz w:val="18"/>
+                <w:szCs w:val="18"/>
+              </w:rPr>
+              <w:t>0.05</w:t>
+            </w:r>
+          </w:p>
+        </w:tc>
+        <w:tc>
+          <w:tcPr>
+            <w:tcW w:w="4770" w:type="dxa"/>
+            <w:tcBorders>
+              <w:top w:val="single" w:sz="4" w:space="0" w:color="auto"/>
+              <w:left w:val="single" w:sz="4" w:space="0" w:color="auto"/>
+              <w:bottom w:val="single" w:sz="4" w:space="0" w:color="auto"/>
+              <w:right w:val="single" w:sz="4" w:space="0" w:color="auto"/>
+            </w:tcBorders>
+            <w:hideMark/>
+          </w:tcPr>
+          <w:p>
+            <w:pPr>
+              <w:spacing w:line="240" w:lineRule="exact"/>
+              <w:jc w:val="center"/>
+              <w:rPr>
+                <w:rFonts w:ascii="仿宋_GB2312" w:eastAsia="仿宋_GB2312" w:hAnsi="宋体" w:hint="eastAsia"/>
+                <w:sz w:val="18"/>
+                <w:szCs w:val="18"/>
+              </w:rPr>
+            </w:pPr>
+            <w:r>
+              <w:rPr>
+                <w:rFonts w:ascii="仿宋_GB2312" w:eastAsia="仿宋_GB2312" w:hAnsi="宋体" w:hint="eastAsia"/>
+                <w:sz w:val="18"/>
+                <w:szCs w:val="18"/>
+              </w:rPr>
+              <w:t>0.02（一米指数）</w:t>
+            </w:r>
+          </w:p>
+        </w:tc>
+      </w:tr>
+      <w:tr>
+        <w:trPr>
+          <w:trHeight w:val="70"/>
+          <w:jc w:val="center"/>
+        </w:trPr>
+        <w:tc>
+          <w:tcPr>
+            <w:tcW w:w="0" w:type="auto"/>
+            <w:vMerge/>
+            <w:tcBorders>
+              <w:top w:val="single" w:sz="4" w:space="0" w:color="auto"/>
+              <w:left w:val="single" w:sz="4" w:space="0" w:color="auto"/>
+              <w:bottom w:val="single" w:sz="4" w:space="0" w:color="auto"/>
+              <w:right w:val="single" w:sz="4" w:space="0" w:color="auto"/>
+            </w:tcBorders>
+            <w:vAlign w:val="center"/>
+            <w:hideMark/>
+          </w:tcPr>
+          <w:p>
+            <w:pPr>
+              <w:spacing w:line="240" w:lineRule="auto"/>
+              <w:rPr>
+                <w:rFonts w:ascii="仿宋_GB2312" w:eastAsia="仿宋_GB2312" w:hAnsi="宋体"/>
+                <w:sz w:val="18"/>
+                <w:szCs w:val="18"/>
+              </w:rPr>
+            </w:pPr>
+          </w:p>
+        </w:tc>
+        <w:tc>
+          <w:tcPr>
+            <w:tcW w:w="772" w:type="dxa"/>
+            <w:tcBorders>
+              <w:top w:val="single" w:sz="4" w:space="0" w:color="auto"/>
+              <w:left w:val="single" w:sz="4" w:space="0" w:color="auto"/>
+              <w:bottom w:val="single" w:sz="4" w:space="0" w:color="auto"/>
+              <w:right w:val="single" w:sz="4" w:space="0" w:color="auto"/>
+            </w:tcBorders>
+            <w:hideMark/>
+          </w:tcPr>
+          <w:p>
+            <w:pPr>
+              <w:spacing w:line="240" w:lineRule="exact"/>
+              <w:jc w:val="center"/>
+              <w:rPr>
+                <w:rFonts w:ascii="仿宋_GB2312" w:eastAsia="仿宋_GB2312" w:hAnsi="宋体" w:hint="eastAsia"/>
+                <w:sz w:val="18"/>
+                <w:szCs w:val="18"/>
+              </w:rPr>
+            </w:pPr>
+            <w:r>
+              <w:rPr>
+                <w:rFonts w:ascii="仿宋_GB2312" w:eastAsia="仿宋_GB2312" w:hAnsi="宋体" w:hint="eastAsia"/>
+                <w:sz w:val="18"/>
+                <w:szCs w:val="18"/>
+              </w:rPr>
+              <w:t>4</w:t>
+            </w:r>
+          </w:p>
+        </w:tc>
+        <w:tc>
+          <w:tcPr>
+            <w:tcW w:w="2552" w:type="dxa"/>
+            <w:tcBorders>
+              <w:top w:val="single" w:sz="4" w:space="0" w:color="auto"/>
+              <w:left w:val="single" w:sz="4" w:space="0" w:color="auto"/>
+              <w:bottom w:val="single" w:sz="4" w:space="0" w:color="auto"/>
+              <w:right w:val="single" w:sz="4" w:space="0" w:color="auto"/>
+            </w:tcBorders>
+            <w:hideMark/>
+          </w:tcPr>
+          <w:p>
+            <w:pPr>
+              <w:spacing w:line="240" w:lineRule="exact"/>
+              <w:jc w:val="center"/>
+              <w:rPr>
+                <w:rFonts w:ascii="仿宋_GB2312" w:eastAsia="仿宋_GB2312" w:hAnsi="宋体" w:hint="eastAsia"/>
+                <w:sz w:val="18"/>
+                <w:szCs w:val="18"/>
+              </w:rPr>
+            </w:pPr>
+            <w:r>
+              <w:rPr>
+                <w:rFonts w:ascii="仿宋_GB2312" w:eastAsia="仿宋_GB2312" w:hAnsi="宋体" w:hint="eastAsia"/>
+                <w:sz w:val="18"/>
+                <w:szCs w:val="18"/>
+              </w:rPr>
+              <w:t>0.02</w:t>
+            </w:r>
+          </w:p>
+        </w:tc>
+        <w:tc>
+          <w:tcPr>
+            <w:tcW w:w="4770" w:type="dxa"/>
+            <w:tcBorders>
+              <w:top w:val="single" w:sz="4" w:space="0" w:color="auto"/>
+              <w:left w:val="single" w:sz="4" w:space="0" w:color="auto"/>
+              <w:bottom w:val="single" w:sz="4" w:space="0" w:color="auto"/>
+              <w:right w:val="single" w:sz="4" w:space="0" w:color="auto"/>
+            </w:tcBorders>
+            <w:hideMark/>
+          </w:tcPr>
+          <w:p>
+            <w:pPr>
+              <w:spacing w:line="240" w:lineRule="exact"/>
+              <w:jc w:val="center"/>
+              <w:rPr>
+                <w:rFonts w:ascii="仿宋_GB2312" w:eastAsia="仿宋_GB2312" w:hAnsi="宋体" w:hint="eastAsia"/>
+                <w:sz w:val="18"/>
+                <w:szCs w:val="18"/>
+              </w:rPr>
+            </w:pPr>
+            <w:r>
+              <w:rPr>
+                <w:rFonts w:ascii="仿宋_GB2312" w:eastAsia="仿宋_GB2312" w:hAnsi="宋体" w:hint="eastAsia"/>
+                <w:sz w:val="18"/>
+                <w:szCs w:val="18"/>
+              </w:rPr>
+              <w:t>光感</w:t>
+            </w:r>
+          </w:p>
+        </w:tc>
+      </w:tr>
+      <w:tr>
+        <w:trPr>
+          <w:trHeight w:val="70"/>
+          <w:jc w:val="center"/>
+        </w:trPr>
+        <w:tc>
+          <w:tcPr>
+            <w:tcW w:w="0" w:type="auto"/>
+            <w:vMerge/>
+            <w:tcBorders>
+              <w:top w:val="single" w:sz="4" w:space="0" w:color="auto"/>
+              <w:left w:val="single" w:sz="4" w:space="0" w:color="auto"/>
+              <w:bottom w:val="single" w:sz="4" w:space="0" w:color="auto"/>
+              <w:right w:val="single" w:sz="4" w:space="0" w:color="auto"/>
+            </w:tcBorders>
+            <w:vAlign w:val="center"/>
+            <w:hideMark/>
+          </w:tcPr>
+          <w:p>
+            <w:pPr>
+              <w:spacing w:line="240" w:lineRule="auto"/>
+              <w:rPr>
+                <w:rFonts w:ascii="仿宋_GB2312" w:eastAsia="仿宋_GB2312" w:hAnsi="宋体"/>
+                <w:sz w:val="18"/>
+                <w:szCs w:val="18"/>
+              </w:rPr>
+            </w:pPr>
+          </w:p>
+        </w:tc>
+        <w:tc>
+          <w:tcPr>
+            <w:tcW w:w="772" w:type="dxa"/>
+            <w:tcBorders>
+              <w:top w:val="single" w:sz="4" w:space="0" w:color="auto"/>
+              <w:left w:val="single" w:sz="4" w:space="0" w:color="auto"/>
+              <w:bottom w:val="single" w:sz="4" w:space="0" w:color="auto"/>
+              <w:right w:val="single" w:sz="4" w:space="0" w:color="auto"/>
+            </w:tcBorders>
+            <w:hideMark/>
+          </w:tcPr>
+          <w:p>
+            <w:pPr>
+              <w:spacing w:line="240" w:lineRule="exact"/>
+              <w:jc w:val="center"/>
+              <w:rPr>
+                <w:rFonts w:ascii="仿宋_GB2312" w:eastAsia="仿宋_GB2312" w:hAnsi="宋体" w:hint="eastAsia"/>
+                <w:sz w:val="18"/>
+                <w:szCs w:val="18"/>
+              </w:rPr>
+            </w:pPr>
+            <w:r>
+              <w:rPr>
+                <w:rFonts w:ascii="仿宋_GB2312" w:eastAsia="仿宋_GB2312" w:hAnsi="宋体" w:hint="eastAsia"/>
+                <w:sz w:val="18"/>
+                <w:szCs w:val="18"/>
+              </w:rPr>
+              <w:t>5</w:t>
+            </w:r>
+          </w:p>
+        </w:tc>
+        <w:tc>
+          <w:tcPr>
+            <w:tcW w:w="7322" w:type="dxa"/>
+            <w:gridSpan w:val="2"/>
+            <w:tcBorders>
+              <w:top w:val="single" w:sz="4" w:space="0" w:color="auto"/>
+              <w:left w:val="single" w:sz="4" w:space="0" w:color="auto"/>
+              <w:bottom w:val="single" w:sz="4" w:space="0" w:color="auto"/>
+              <w:right w:val="single" w:sz="4" w:space="0" w:color="auto"/>
+            </w:tcBorders>
+            <w:hideMark/>
+          </w:tcPr>
+          <w:p>
+            <w:pPr>
+              <w:spacing w:line="240" w:lineRule="exact"/>
+              <w:jc w:val="center"/>
+              <w:rPr>
+                <w:rFonts w:ascii="仿宋_GB2312" w:eastAsia="仿宋_GB2312" w:hAnsi="宋体" w:hint="eastAsia"/>
+                <w:sz w:val="18"/>
+                <w:szCs w:val="18"/>
+              </w:rPr>
+            </w:pPr>
+            <w:r>
+              <w:rPr>
+                <w:rFonts w:ascii="仿宋_GB2312" w:eastAsia="仿宋_GB2312" w:hAnsi="宋体" w:hint="eastAsia"/>
+                <w:sz w:val="18"/>
+                <w:szCs w:val="18"/>
+              </w:rPr>
+              <w:t>无光感</w:t>
+            </w:r>
+          </w:p>
+        </w:tc>
+      </w:tr>
     </w:tbl>
-    <w:p/>
+    <w:p>
+      <w:pPr>
+        <w:spacing w:line="240" w:lineRule="exact"/>
+        <w:ind w:firstLineChars="200" w:firstLine="360"/>
+        <w:contextualSpacing/>
+        <w:rPr>
+          <w:rFonts w:ascii="仿宋_GB2312" w:eastAsia="仿宋_GB2312" w:hAnsi="宋体"/>
+          <w:sz w:val="18"/>
+          <w:szCs w:val="18"/>
+        </w:rPr>
+      </w:pPr>
+      <w:bookmarkStart w:id="0" w:name="_GoBack"/>
+      <w:bookmarkEnd w:id="0"/>
+    </w:p>
     <w:sectPr>
       <w:pgSz w:w="11906" w:h="16838"/>
       <w:pgMar w:top="737" w:right="567" w:bottom="737" w:left="567" w:header="851" w:footer="992" w:gutter="0"/>

</xml_diff>